<commit_message>
Cambio del home y el contract
</commit_message>
<xml_diff>
--- a/public/contracts/contract-descount.docx
+++ b/public/contracts/contract-descount.docx
@@ -20,12 +20,9 @@
         <w:gridCol w:w="153"/>
         <w:gridCol w:w="1231"/>
         <w:gridCol w:w="720"/>
-        <w:gridCol w:w="344"/>
-        <w:gridCol w:w="236"/>
-        <w:gridCol w:w="590"/>
+        <w:gridCol w:w="1170"/>
         <w:gridCol w:w="473"/>
-        <w:gridCol w:w="276"/>
-        <w:gridCol w:w="1136"/>
+        <w:gridCol w:w="1412"/>
         <w:gridCol w:w="966"/>
         <w:gridCol w:w="1382"/>
         <w:gridCol w:w="29"/>
@@ -50,121 +47,97 @@
                 <w:lang w:val="fr-CH"/>
               </w:rPr>
             </w:pPr>
+            <w:r>
+              <w:rPr>
+                <w:rFonts w:ascii="Times New Roman" w:hAnsi="Times New Roman"/>
+                <w:b/>
+                <w:color w:val="0070C0"/>
+                <w:sz w:val="20"/>
+                <w:szCs w:val="20"/>
+                <w:lang w:val="fr-CH"/>
+              </w:rPr>
+              <w:t>ARENA</w:t>
+            </w:r>
+            <w:r>
+              <w:rPr>
+                <w:rFonts w:ascii="Times New Roman" w:hAnsi="Times New Roman"/>
+                <w:b/>
+                <w:color w:val="FF0000"/>
+                <w:sz w:val="20"/>
+                <w:szCs w:val="20"/>
+                <w:lang w:val="fr-CH"/>
+              </w:rPr>
+              <w:t xml:space="preserve">-PARK </w:t>
+            </w:r>
+            <w:r>
+              <w:rPr>
+                <w:rFonts w:ascii="Times New Roman" w:hAnsi="Times New Roman"/>
+                <w:b/>
+                <w:color w:val="000000" w:themeColor="text1"/>
+                <w:sz w:val="20"/>
+                <w:szCs w:val="20"/>
+                <w:lang w:val="fr-CH"/>
+              </w:rPr>
+              <w:t>SÀRL</w:t>
+            </w:r>
+          </w:p>
+          <w:p>
+            <w:pPr>
+              <w:jc w:val="left"/>
+              <w:rPr>
+                <w:rFonts w:ascii="Times New Roman" w:hAnsi="Times New Roman"/>
+                <w:sz w:val="20"/>
+                <w:szCs w:val="20"/>
+                <w:lang w:val="fr-CH"/>
+              </w:rPr>
+            </w:pPr>
+            <w:r>
+              <w:rPr>
+                <w:rFonts w:ascii="Times New Roman" w:hAnsi="Times New Roman"/>
+                <w:sz w:val="20"/>
+                <w:szCs w:val="20"/>
+                <w:lang w:val="fr-CH"/>
+              </w:rPr>
+              <w:t xml:space="preserve">CP-1202. </w:t>
+            </w:r>
+          </w:p>
+          <w:p>
+            <w:pPr>
+              <w:jc w:val="left"/>
+              <w:rPr>
+                <w:rFonts w:ascii="Times New Roman" w:hAnsi="Times New Roman"/>
+                <w:sz w:val="20"/>
+                <w:szCs w:val="20"/>
+                <w:lang w:val="fr-CH"/>
+              </w:rPr>
+            </w:pPr>
+            <w:r>
+              <w:rPr>
+                <w:rFonts w:ascii="Times New Roman" w:hAnsi="Times New Roman"/>
+                <w:sz w:val="20"/>
+                <w:szCs w:val="20"/>
+                <w:lang w:val="fr-CH"/>
+              </w:rPr>
+              <w:t>Genève</w:t>
+            </w:r>
+          </w:p>
+          <w:p>
+            <w:pPr>
+              <w:rPr>
+                <w:rFonts w:ascii="Times New Roman" w:hAnsi="Times New Roman"/>
+                <w:sz w:val="20"/>
+                <w:szCs w:val="20"/>
+                <w:lang w:val="en-US"/>
+              </w:rPr>
+            </w:pPr>
             <w:bookmarkStart w:id="0" w:name="_GoBack"/>
-            <w:r>
-              <w:rPr>
-                <w:rFonts w:ascii="Times New Roman" w:hAnsi="Times New Roman"/>
-                <w:b/>
-                <w:color w:val="0070C0"/>
-                <w:sz w:val="20"/>
-                <w:szCs w:val="20"/>
-                <w:lang w:val="fr-CH"/>
-              </w:rPr>
-              <w:t>ARENA</w:t>
-            </w:r>
-            <w:r>
-              <w:rPr>
-                <w:rFonts w:ascii="Times New Roman" w:hAnsi="Times New Roman"/>
-                <w:b/>
-                <w:color w:val="FF0000"/>
-                <w:sz w:val="20"/>
-                <w:szCs w:val="20"/>
-                <w:lang w:val="fr-CH"/>
-              </w:rPr>
-              <w:t>-PARK</w:t>
-            </w:r>
-            <w:r>
-              <w:rPr>
-                <w:rFonts w:ascii="Times New Roman" w:hAnsi="Times New Roman"/>
-                <w:b/>
-                <w:color w:val="FF0000"/>
-                <w:sz w:val="20"/>
-                <w:szCs w:val="20"/>
-                <w:lang w:val="fr-CH"/>
-              </w:rPr>
-              <w:t xml:space="preserve"> </w:t>
-            </w:r>
-            <w:r>
-              <w:rPr>
-                <w:rFonts w:ascii="Times New Roman" w:hAnsi="Times New Roman"/>
-                <w:b/>
-                <w:color w:val="000000" w:themeColor="text1"/>
-                <w:sz w:val="20"/>
-                <w:szCs w:val="20"/>
-                <w:lang w:val="fr-CH"/>
-              </w:rPr>
-              <w:t>SARL</w:t>
-            </w:r>
-          </w:p>
-          <w:p>
-            <w:pPr>
-              <w:rPr>
-                <w:rFonts w:ascii="Times New Roman" w:hAnsi="Times New Roman"/>
-                <w:sz w:val="20"/>
-                <w:szCs w:val="20"/>
-                <w:lang w:val="fr-CH"/>
-              </w:rPr>
-            </w:pPr>
-            <w:r>
-              <w:rPr>
-                <w:rFonts w:ascii="Times New Roman" w:hAnsi="Times New Roman"/>
-                <w:sz w:val="20"/>
-                <w:szCs w:val="20"/>
-                <w:lang w:val="fr-CH"/>
-              </w:rPr>
-              <w:t>Rue du Grand-Pré 4</w:t>
-            </w:r>
-          </w:p>
-          <w:p>
-            <w:pPr>
-              <w:rPr>
-                <w:rFonts w:ascii="Times New Roman" w:hAnsi="Times New Roman"/>
-                <w:sz w:val="20"/>
-                <w:szCs w:val="20"/>
-                <w:lang w:val="fr-CH"/>
-              </w:rPr>
-            </w:pPr>
-            <w:r>
-              <w:rPr>
-                <w:rFonts w:ascii="Times New Roman" w:hAnsi="Times New Roman"/>
-                <w:sz w:val="20"/>
-                <w:szCs w:val="20"/>
-                <w:lang w:val="fr-CH"/>
-              </w:rPr>
-              <w:t>CP-1202</w:t>
-            </w:r>
-            <w:r>
-              <w:rPr>
-                <w:rFonts w:ascii="Times New Roman" w:hAnsi="Times New Roman"/>
-                <w:sz w:val="20"/>
-                <w:szCs w:val="20"/>
-              </w:rPr>
-              <w:t xml:space="preserve"> </w:t>
-            </w:r>
-          </w:p>
-          <w:p>
-            <w:pPr>
-              <w:rPr>
-                <w:rFonts w:ascii="Times New Roman" w:hAnsi="Times New Roman"/>
-                <w:sz w:val="20"/>
-                <w:szCs w:val="20"/>
-              </w:rPr>
-            </w:pPr>
-            <w:r>
-              <w:rPr>
-                <w:rFonts w:ascii="Times New Roman" w:hAnsi="Times New Roman"/>
-                <w:sz w:val="20"/>
-                <w:szCs w:val="20"/>
-                <w:lang w:val="fr-CH"/>
-              </w:rPr>
-              <w:t>Genève</w:t>
-            </w:r>
+            <w:bookmarkEnd w:id="0"/>
           </w:p>
         </w:tc>
         <w:tc>
           <w:tcPr>
             <w:tcW w:w="3449" w:type="dxa"/>
-            <w:gridSpan w:val="8"/>
+            <w:gridSpan w:val="6"/>
             <w:shd w:val="clear" w:color="auto" w:fill="auto"/>
           </w:tcPr>
           <w:p>
@@ -239,7 +212,7 @@
         <w:tc>
           <w:tcPr>
             <w:tcW w:w="4262" w:type="dxa"/>
-            <w:gridSpan w:val="6"/>
+            <w:gridSpan w:val="5"/>
             <w:shd w:val="clear" w:color="auto" w:fill="auto"/>
           </w:tcPr>
           <w:p>
@@ -261,7 +234,17 @@
                 <w:szCs w:val="20"/>
                 <w:lang w:val="fr-CH"/>
               </w:rPr>
-              <w:t xml:space="preserve">Voiturier </w:t>
+              <w:t>Voiturier</w:t>
+            </w:r>
+            <w:r>
+              <w:rPr>
+                <w:rFonts w:ascii="Times New Roman" w:hAnsi="Times New Roman"/>
+                <w:b/>
+                <w:sz w:val="20"/>
+                <w:szCs w:val="20"/>
+                <w:lang w:val="fr-CH"/>
+              </w:rPr>
+              <w:t>:</w:t>
             </w:r>
           </w:p>
           <w:p>
@@ -282,13 +265,188 @@
                 <w:szCs w:val="20"/>
                 <w:lang w:val="fr-CH"/>
               </w:rPr>
-              <w:t>Tél. mobile: +41 79 170</w:t>
-            </w:r>
-            <w:r>
-              <w:rPr>
-                <w:rFonts w:ascii="Times New Roman" w:hAnsi="Times New Roman"/>
-                <w:sz w:val="20"/>
-                <w:szCs w:val="20"/>
+              <w:t xml:space="preserve">Tél. mobile: </w:t>
+            </w:r>
+            <w:r>
+              <w:rPr>
+                <w:rFonts w:ascii="Times New Roman" w:hAnsi="Times New Roman"/>
+                <w:b/>
+                <w:sz w:val="20"/>
+                <w:szCs w:val="20"/>
+                <w:lang w:val="fr-CH"/>
+              </w:rPr>
+              <w:t>+41 79 170 83 50</w:t>
+            </w:r>
+          </w:p>
+          <w:p>
+            <w:pPr>
+              <w:jc w:val="left"/>
+              <w:rPr>
+                <w:rFonts w:ascii="Times New Roman" w:hAnsi="Times New Roman"/>
+                <w:sz w:val="20"/>
+                <w:szCs w:val="20"/>
+                <w:lang w:val="fr-CH"/>
+              </w:rPr>
+            </w:pPr>
+          </w:p>
+          <w:p>
+            <w:pPr>
+              <w:jc w:val="left"/>
+              <w:rPr>
+                <w:rFonts w:ascii="Times New Roman" w:hAnsi="Times New Roman"/>
+                <w:sz w:val="20"/>
+                <w:szCs w:val="20"/>
+                <w:lang w:val="fr-CH"/>
+              </w:rPr>
+            </w:pPr>
+            <w:r>
+              <w:rPr>
+                <w:rFonts w:ascii="Times New Roman" w:hAnsi="Times New Roman"/>
+                <w:sz w:val="20"/>
+                <w:szCs w:val="20"/>
+                <w:lang w:val="fr-CH"/>
+              </w:rPr>
+              <w:t xml:space="preserve">Horaires de fonctionnement: de </w:t>
+            </w:r>
+            <w:r>
+              <w:rPr>
+                <w:rFonts w:ascii="Times New Roman" w:hAnsi="Times New Roman"/>
+                <w:sz w:val="20"/>
+                <w:szCs w:val="20"/>
+                <w:lang w:val="fr-CH"/>
+              </w:rPr>
+              <w:t>0</w:t>
+            </w:r>
+            <w:r>
+              <w:rPr>
+                <w:rFonts w:ascii="Times New Roman" w:hAnsi="Times New Roman"/>
+                <w:sz w:val="20"/>
+                <w:szCs w:val="20"/>
+                <w:lang w:val="fr-CH"/>
+              </w:rPr>
+              <w:t>4h</w:t>
+            </w:r>
+            <w:r>
+              <w:rPr>
+                <w:rFonts w:ascii="Times New Roman" w:hAnsi="Times New Roman"/>
+                <w:sz w:val="20"/>
+                <w:szCs w:val="20"/>
+                <w:lang w:val="fr-CH"/>
+              </w:rPr>
+              <w:t>0</w:t>
+            </w:r>
+            <w:r>
+              <w:rPr>
+                <w:rFonts w:ascii="Times New Roman" w:hAnsi="Times New Roman"/>
+                <w:sz w:val="20"/>
+                <w:szCs w:val="20"/>
+                <w:lang w:val="fr-CH"/>
+              </w:rPr>
+              <w:t>0 à 1h:00 du matin.</w:t>
+            </w:r>
+          </w:p>
+          <w:p>
+            <w:pPr>
+              <w:jc w:val="left"/>
+              <w:rPr>
+                <w:rFonts w:ascii="Times New Roman" w:hAnsi="Times New Roman"/>
+                <w:b/>
+                <w:sz w:val="20"/>
+                <w:szCs w:val="20"/>
+                <w:lang w:val="fr-CH"/>
+              </w:rPr>
+            </w:pPr>
+          </w:p>
+          <w:p>
+            <w:pPr>
+              <w:rPr>
+                <w:rFonts w:ascii="Times New Roman" w:hAnsi="Times New Roman"/>
+                <w:b/>
+                <w:sz w:val="20"/>
+                <w:szCs w:val="20"/>
+                <w:lang w:val="fr-CH"/>
+              </w:rPr>
+            </w:pPr>
+            <w:r>
+              <w:rPr>
+                <w:rFonts w:ascii="Times New Roman" w:hAnsi="Times New Roman"/>
+                <w:b/>
+                <w:sz w:val="20"/>
+                <w:szCs w:val="20"/>
+                <w:lang w:val="fr-CH"/>
+              </w:rPr>
+              <w:t>En cas d’urgences:</w:t>
+            </w:r>
+          </w:p>
+          <w:p>
+            <w:pPr>
+              <w:jc w:val="left"/>
+              <w:rPr>
+                <w:rFonts w:ascii="Times New Roman" w:hAnsi="Times New Roman"/>
+                <w:b/>
+                <w:sz w:val="20"/>
+                <w:szCs w:val="20"/>
+                <w:lang w:val="fr-CH"/>
+              </w:rPr>
+            </w:pPr>
+            <w:r>
+              <w:rPr>
+                <w:rFonts w:ascii="Times New Roman" w:hAnsi="Times New Roman"/>
+                <w:sz w:val="20"/>
+                <w:szCs w:val="20"/>
+                <w:lang w:val="fr-CH"/>
+              </w:rPr>
+              <w:t xml:space="preserve">Tél. mobile: </w:t>
+            </w:r>
+            <w:r>
+              <w:rPr>
+                <w:rFonts w:ascii="Times New Roman" w:hAnsi="Times New Roman"/>
+                <w:b/>
+                <w:sz w:val="20"/>
+                <w:szCs w:val="20"/>
+                <w:lang w:val="fr-CH"/>
+              </w:rPr>
+              <w:t>+41 79 170 83 51</w:t>
+            </w:r>
+          </w:p>
+          <w:p>
+            <w:pPr>
+              <w:jc w:val="left"/>
+              <w:rPr>
+                <w:rFonts w:ascii="Times New Roman" w:hAnsi="Times New Roman"/>
+                <w:b/>
+                <w:sz w:val="20"/>
+                <w:szCs w:val="20"/>
+                <w:lang w:val="fr-CH"/>
+              </w:rPr>
+            </w:pPr>
+          </w:p>
+          <w:p>
+            <w:pPr>
+              <w:jc w:val="left"/>
+              <w:rPr>
+                <w:rFonts w:ascii="Times New Roman" w:hAnsi="Times New Roman"/>
+                <w:b/>
+                <w:sz w:val="20"/>
+                <w:szCs w:val="20"/>
+                <w:lang w:val="fr-CH"/>
+              </w:rPr>
+            </w:pPr>
+            <w:r>
+              <w:rPr>
+                <w:rFonts w:ascii="Times New Roman" w:hAnsi="Times New Roman"/>
+                <w:sz w:val="24"/>
+                <w:szCs w:val="24"/>
+                <w:lang w:val="fr-CH"/>
+              </w:rPr>
+              <w:t>Contrat</w:t>
+            </w:r>
+            <w:r>
+              <w:rPr>
+                <w:rFonts w:ascii="Times New Roman" w:hAnsi="Times New Roman"/>
+                <w:b/>
+                <w:sz w:val="24"/>
+                <w:szCs w:val="24"/>
                 <w:lang w:val="fr-CH"/>
               </w:rPr>
               <w:t xml:space="preserve"> </w:t>
@@ -296,29 +454,54 @@
             <w:r>
               <w:rPr>
                 <w:rFonts w:ascii="Times New Roman" w:hAnsi="Times New Roman"/>
-                <w:sz w:val="20"/>
-                <w:szCs w:val="20"/>
-                <w:lang w:val="fr-CH"/>
-              </w:rPr>
-              <w:t>83</w:t>
-            </w:r>
-            <w:r>
-              <w:rPr>
-                <w:rFonts w:ascii="Times New Roman" w:hAnsi="Times New Roman"/>
-                <w:sz w:val="20"/>
-                <w:szCs w:val="20"/>
-                <w:lang w:val="fr-CH"/>
-              </w:rPr>
-              <w:t xml:space="preserve"> </w:t>
-            </w:r>
-            <w:r>
-              <w:rPr>
-                <w:rFonts w:ascii="Times New Roman" w:hAnsi="Times New Roman"/>
-                <w:sz w:val="20"/>
-                <w:szCs w:val="20"/>
-                <w:lang w:val="fr-CH"/>
-              </w:rPr>
-              <w:t>50</w:t>
+                <w:b/>
+                <w:color w:val="0070C0"/>
+                <w:sz w:val="24"/>
+                <w:szCs w:val="24"/>
+                <w:lang w:val="fr-CH"/>
+              </w:rPr>
+              <w:t>ARENA</w:t>
+            </w:r>
+            <w:r>
+              <w:rPr>
+                <w:rFonts w:ascii="Times New Roman" w:hAnsi="Times New Roman"/>
+                <w:b/>
+                <w:color w:val="FF0000"/>
+                <w:sz w:val="24"/>
+                <w:szCs w:val="24"/>
+                <w:lang w:val="fr-CH"/>
+              </w:rPr>
+              <w:t>-PARK</w:t>
+            </w:r>
+            <w:r>
+              <w:rPr>
+                <w:rFonts w:ascii="Times New Roman" w:hAnsi="Times New Roman"/>
+                <w:b/>
+                <w:sz w:val="24"/>
+                <w:szCs w:val="24"/>
+                <w:lang w:val="fr-CH"/>
+              </w:rPr>
+              <w:t> </w:t>
+            </w:r>
+            <w:r>
+              <w:rPr>
+                <w:rFonts w:ascii="Times New Roman" w:hAnsi="Times New Roman"/>
+                <w:b/>
+                <w:sz w:val="20"/>
+                <w:szCs w:val="20"/>
+                <w:lang w:val="fr-CH"/>
+              </w:rPr>
+              <w:t xml:space="preserve">: </w:t>
+            </w:r>
+            <w:r>
+              <w:rPr>
+                <w:rFonts w:ascii="Times New Roman" w:hAnsi="Times New Roman"/>
+                <w:b/>
+                <w:sz w:val="24"/>
+                <w:szCs w:val="24"/>
+                <w:lang w:val="fr-CH"/>
+              </w:rPr>
+              <w:t>${reservation}</w:t>
             </w:r>
           </w:p>
           <w:p>
@@ -331,98 +514,6 @@
                 <w:lang w:val="fr-CH"/>
               </w:rPr>
             </w:pPr>
-            <w:r>
-              <w:rPr>
-                <w:rFonts w:ascii="Times New Roman" w:hAnsi="Times New Roman"/>
-                <w:sz w:val="20"/>
-                <w:szCs w:val="20"/>
-                <w:lang w:val="fr-CH"/>
-              </w:rPr>
-              <w:t>Horaires de fonctionnement: de 4h</w:t>
-            </w:r>
-            <w:r>
-              <w:rPr>
-                <w:rFonts w:ascii="Times New Roman" w:hAnsi="Times New Roman"/>
-                <w:sz w:val="20"/>
-                <w:szCs w:val="20"/>
-                <w:lang w:val="fr-CH"/>
-              </w:rPr>
-              <w:t>:</w:t>
-            </w:r>
-            <w:r>
-              <w:rPr>
-                <w:rFonts w:ascii="Times New Roman" w:hAnsi="Times New Roman"/>
-                <w:sz w:val="20"/>
-                <w:szCs w:val="20"/>
-                <w:lang w:val="fr-CH"/>
-              </w:rPr>
-              <w:t>30 à 1h</w:t>
-            </w:r>
-            <w:r>
-              <w:rPr>
-                <w:rFonts w:ascii="Times New Roman" w:hAnsi="Times New Roman"/>
-                <w:sz w:val="20"/>
-                <w:szCs w:val="20"/>
-                <w:lang w:val="fr-CH"/>
-              </w:rPr>
-              <w:t>:00</w:t>
-            </w:r>
-            <w:r>
-              <w:rPr>
-                <w:rFonts w:ascii="Times New Roman" w:hAnsi="Times New Roman"/>
-                <w:sz w:val="20"/>
-                <w:szCs w:val="20"/>
-                <w:lang w:val="fr-CH"/>
-              </w:rPr>
-              <w:t xml:space="preserve"> du matin.</w:t>
-            </w:r>
-          </w:p>
-          <w:p>
-            <w:pPr>
-              <w:jc w:val="left"/>
-              <w:rPr>
-                <w:rFonts w:ascii="Times New Roman" w:hAnsi="Times New Roman"/>
-                <w:sz w:val="20"/>
-                <w:szCs w:val="20"/>
-                <w:lang w:val="fr-CH"/>
-              </w:rPr>
-            </w:pPr>
-            <w:r>
-              <w:rPr>
-                <w:rFonts w:ascii="Times New Roman" w:hAnsi="Times New Roman"/>
-                <w:sz w:val="20"/>
-                <w:szCs w:val="20"/>
-                <w:lang w:val="fr-CH"/>
-              </w:rPr>
-              <w:t xml:space="preserve">Si votre vol accuse un retard, le voiturier vous attend au parking </w:t>
-            </w:r>
-            <w:r>
-              <w:rPr>
-                <w:rFonts w:ascii="Times New Roman" w:hAnsi="Times New Roman"/>
-                <w:sz w:val="20"/>
-                <w:szCs w:val="20"/>
-                <w:lang w:val="fr-CH"/>
-              </w:rPr>
-              <w:t>arrivé</w:t>
-            </w:r>
-            <w:r>
-              <w:rPr>
-                <w:rFonts w:ascii="Times New Roman" w:hAnsi="Times New Roman"/>
-                <w:sz w:val="20"/>
-                <w:szCs w:val="20"/>
-                <w:lang w:val="fr-CH"/>
-              </w:rPr>
-              <w:t>e</w:t>
-            </w:r>
-            <w:r>
-              <w:rPr>
-                <w:rFonts w:ascii="Times New Roman" w:hAnsi="Times New Roman"/>
-                <w:sz w:val="20"/>
-                <w:szCs w:val="20"/>
-                <w:lang w:val="fr-CH"/>
-              </w:rPr>
-              <w:t xml:space="preserve"> jusqu'à 30 min après l’atterrissage de votre vol.</w:t>
-            </w:r>
           </w:p>
         </w:tc>
       </w:tr>
@@ -486,17 +577,6 @@
                 <w:lang w:val="fr-CH"/>
               </w:rPr>
             </w:pPr>
-          </w:p>
-          <w:p>
-            <w:pPr>
-              <w:jc w:val="left"/>
-              <w:rPr>
-                <w:rFonts w:ascii="Times New Roman" w:hAnsi="Times New Roman"/>
-                <w:sz w:val="20"/>
-                <w:szCs w:val="20"/>
-                <w:lang w:val="fr-CH"/>
-              </w:rPr>
-            </w:pPr>
             <w:r>
               <w:rPr>
                 <w:rFonts w:ascii="Times New Roman" w:hAnsi="Times New Roman"/>
@@ -626,18 +706,6 @@
               </w:rPr>
               <w:t>3 50</w:t>
             </w:r>
-          </w:p>
-          <w:p>
-            <w:pPr>
-              <w:jc w:val="left"/>
-              <w:rPr>
-                <w:rFonts w:ascii="Times New Roman" w:hAnsi="Times New Roman"/>
-                <w:b/>
-                <w:sz w:val="20"/>
-                <w:szCs w:val="20"/>
-                <w:lang w:val="fr-CH"/>
-              </w:rPr>
-            </w:pPr>
           </w:p>
           <w:p>
             <w:pPr>
@@ -779,7 +847,6 @@
         <w:tc>
           <w:tcPr>
             <w:tcW w:w="1170" w:type="dxa"/>
-            <w:gridSpan w:val="3"/>
             <w:shd w:val="clear" w:color="auto" w:fill="auto"/>
           </w:tcPr>
           <w:p>
@@ -797,7 +864,7 @@
         <w:tc>
           <w:tcPr>
             <w:tcW w:w="4262" w:type="dxa"/>
-            <w:gridSpan w:val="6"/>
+            <w:gridSpan w:val="5"/>
             <w:shd w:val="clear" w:color="auto" w:fill="auto"/>
           </w:tcPr>
           <w:p>
@@ -844,183 +911,191 @@
         </w:tc>
       </w:tr>
       <w:tr>
-        <w:tc>
-          <w:tcPr>
-            <w:tcW w:w="5958" w:type="dxa"/>
-            <w:gridSpan w:val="10"/>
-            <w:shd w:val="clear" w:color="auto" w:fill="auto"/>
-          </w:tcPr>
-          <w:p>
-            <w:pPr>
-              <w:rPr>
-                <w:rFonts w:ascii="Times New Roman" w:hAnsi="Times New Roman"/>
-                <w:b/>
-                <w:sz w:val="20"/>
-                <w:szCs w:val="20"/>
-                <w:lang w:val="fr-CH"/>
-              </w:rPr>
-            </w:pPr>
-            <w:r>
-              <w:rPr>
-                <w:rFonts w:ascii="Times New Roman" w:hAnsi="Times New Roman"/>
-                <w:sz w:val="28"/>
-                <w:szCs w:val="28"/>
-                <w:lang w:val="fr-CH"/>
-              </w:rPr>
-              <w:t>Contrat</w:t>
-            </w:r>
-            <w:r>
-              <w:rPr>
-                <w:rFonts w:ascii="Times New Roman" w:hAnsi="Times New Roman"/>
-                <w:b/>
-                <w:sz w:val="28"/>
-                <w:szCs w:val="28"/>
-                <w:lang w:val="fr-CH"/>
-              </w:rPr>
-              <w:t xml:space="preserve"> </w:t>
-            </w:r>
-            <w:r>
-              <w:rPr>
-                <w:rFonts w:ascii="Times New Roman" w:hAnsi="Times New Roman"/>
-                <w:b/>
-                <w:color w:val="0070C0"/>
-                <w:sz w:val="28"/>
-                <w:szCs w:val="28"/>
-                <w:lang w:val="fr-CH"/>
-              </w:rPr>
-              <w:t>ARENA</w:t>
-            </w:r>
-            <w:r>
-              <w:rPr>
-                <w:rFonts w:ascii="Times New Roman" w:hAnsi="Times New Roman"/>
+        <w:trPr>
+          <w:trHeight w:val="1418"/>
+        </w:trPr>
+        <w:tc>
+          <w:tcPr>
+            <w:tcW w:w="11390" w:type="dxa"/>
+            <w:gridSpan w:val="16"/>
+            <w:shd w:val="clear" w:color="auto" w:fill="auto"/>
+          </w:tcPr>
+          <w:p>
+            <w:pPr>
+              <w:jc w:val="center"/>
+              <w:rPr>
                 <w:b/>
                 <w:color w:val="FF0000"/>
                 <w:sz w:val="28"/>
                 <w:szCs w:val="28"/>
                 <w:lang w:val="fr-CH"/>
               </w:rPr>
-              <w:t>-PARK</w:t>
-            </w:r>
-            <w:r>
-              <w:rPr>
-                <w:rFonts w:ascii="Times New Roman" w:hAnsi="Times New Roman"/>
-                <w:b/>
-                <w:sz w:val="20"/>
-                <w:szCs w:val="20"/>
-                <w:lang w:val="fr-CH"/>
-              </w:rPr>
-              <w:t>:</w:t>
-            </w:r>
-            <w:r>
-              <w:rPr>
-                <w:rFonts w:ascii="Times New Roman" w:hAnsi="Times New Roman"/>
-                <w:b/>
-                <w:sz w:val="20"/>
-                <w:szCs w:val="20"/>
-                <w:lang w:val="fr-CH"/>
-              </w:rPr>
-              <w:t xml:space="preserve"> </w:t>
-            </w:r>
-            <w:r>
-              <w:rPr>
-                <w:rFonts w:ascii="Times New Roman" w:hAnsi="Times New Roman"/>
+            </w:pPr>
+            <w:r>
+              <w:rPr>
+                <w:noProof/>
+              </w:rPr>
+              <w:pict>
+                <v:shapetype id="_x0000_t202" coordsize="21600,21600" o:spt="202" path="m,l,21600r21600,l21600,xe">
+                  <v:stroke joinstyle="miter"/>
+                  <v:path gradientshapeok="t" o:connecttype="rect"/>
+                </v:shapetype>
+                <v:shape id="Cuadro de texto 2" o:spid="_x0000_s1026" type="#_x0000_t202" style="position:absolute;left:0;text-align:left;margin-left:81.45pt;margin-top:5.65pt;width:394.25pt;height:57.05pt;z-index:251659264;visibility:visible;mso-height-percent:200;mso-wrap-distance-left:9pt;mso-wrap-distance-top:3.6pt;mso-wrap-distance-right:9pt;mso-wrap-distance-bottom:3.6pt;mso-position-horizontal-relative:text;mso-position-vertical-relative:text;mso-height-percent:200;mso-width-relative:margin;mso-height-relative:margin;v-text-anchor:top" o:gfxdata="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" strokecolor="red" strokeweight="2.25pt">
+                  <v:textbox style="mso-next-textbox:#Cuadro de texto 2;mso-fit-shape-to-text:t">
+                    <w:txbxContent>
+                      <w:p>
+                        <w:pPr>
+                          <w:jc w:val="center"/>
+                          <w:rPr>
+                            <w:b/>
+                            <w:sz w:val="28"/>
+                            <w:szCs w:val="28"/>
+                            <w:lang w:val="fr-CH"/>
+                          </w:rPr>
+                        </w:pPr>
+                        <w:r>
+                          <w:rPr>
+                            <w:b/>
+                            <w:color w:val="FF0000"/>
+                            <w:sz w:val="28"/>
+                            <w:szCs w:val="28"/>
+                            <w:lang w:val="fr-CH"/>
+                          </w:rPr>
+                          <w:t>Attention !!</w:t>
+                        </w:r>
+                        <w:r>
+                          <w:rPr>
+                            <w:b/>
+                            <w:sz w:val="28"/>
+                            <w:szCs w:val="28"/>
+                            <w:lang w:val="fr-CH"/>
+                          </w:rPr>
+                          <w:t xml:space="preserve"> La prise en charge de votre véhicule sera à l’adresse</w:t>
+                        </w:r>
+                      </w:p>
+                      <w:p>
+                        <w:pPr>
+                          <w:jc w:val="center"/>
+                          <w:rPr>
+                            <w:b/>
+                            <w:sz w:val="28"/>
+                            <w:szCs w:val="28"/>
+                            <w:lang w:val="en-US"/>
+                          </w:rPr>
+                        </w:pPr>
+                        <w:proofErr w:type="spellStart"/>
+                        <w:proofErr w:type="gramStart"/>
+                        <w:r>
+                          <w:rPr>
+                            <w:b/>
+                            <w:sz w:val="28"/>
+                            <w:szCs w:val="28"/>
+                            <w:lang w:val="en-US"/>
+                          </w:rPr>
+                          <w:t>suivante</w:t>
+                        </w:r>
+                        <w:proofErr w:type="spellEnd"/>
+                        <w:proofErr w:type="gramEnd"/>
+                        <w:r>
+                          <w:rPr>
+                            <w:b/>
+                            <w:sz w:val="28"/>
+                            <w:szCs w:val="28"/>
+                            <w:lang w:val="en-US"/>
+                          </w:rPr>
+                          <w:t xml:space="preserve">: </w:t>
+                        </w:r>
+                        <w:proofErr w:type="spellStart"/>
+                        <w:r>
+                          <w:rPr>
+                            <w:rFonts w:asciiTheme="minorHAnsi" w:hAnsiTheme="minorHAnsi" w:cs="Segoe UI"/>
+                            <w:b/>
+                            <w:color w:val="000000"/>
+                            <w:sz w:val="28"/>
+                            <w:szCs w:val="28"/>
+                            <w:shd w:val="clear" w:color="auto" w:fill="F1F0F0"/>
+                            <w:lang w:val="en-US"/>
+                          </w:rPr>
+                          <w:t>Chemin</w:t>
+                        </w:r>
+                        <w:proofErr w:type="spellEnd"/>
+                        <w:r>
+                          <w:rPr>
+                            <w:rFonts w:asciiTheme="minorHAnsi" w:hAnsiTheme="minorHAnsi" w:cs="Segoe UI"/>
+                            <w:b/>
+                            <w:color w:val="000000"/>
+                            <w:sz w:val="28"/>
+                            <w:szCs w:val="28"/>
+                            <w:shd w:val="clear" w:color="auto" w:fill="F1F0F0"/>
+                            <w:lang w:val="en-US"/>
+                          </w:rPr>
+                          <w:t xml:space="preserve"> de </w:t>
+                        </w:r>
+                        <w:proofErr w:type="spellStart"/>
+                        <w:r>
+                          <w:rPr>
+                            <w:rFonts w:asciiTheme="minorHAnsi" w:hAnsiTheme="minorHAnsi" w:cs="Segoe UI"/>
+                            <w:b/>
+                            <w:color w:val="000000"/>
+                            <w:sz w:val="28"/>
+                            <w:szCs w:val="28"/>
+                            <w:shd w:val="clear" w:color="auto" w:fill="F1F0F0"/>
+                            <w:lang w:val="en-US"/>
+                          </w:rPr>
+                          <w:t>l’Avanchet</w:t>
+                        </w:r>
+                        <w:proofErr w:type="spellEnd"/>
+                        <w:r>
+                          <w:rPr>
+                            <w:rFonts w:asciiTheme="minorHAnsi" w:hAnsiTheme="minorHAnsi" w:cs="Segoe UI"/>
+                            <w:b/>
+                            <w:color w:val="000000"/>
+                            <w:sz w:val="28"/>
+                            <w:szCs w:val="28"/>
+                            <w:shd w:val="clear" w:color="auto" w:fill="F1F0F0"/>
+                            <w:lang w:val="en-US"/>
+                          </w:rPr>
+                          <w:t xml:space="preserve"> 26 1216 </w:t>
+                        </w:r>
+                        <w:proofErr w:type="spellStart"/>
+                        <w:r>
+                          <w:rPr>
+                            <w:rFonts w:asciiTheme="minorHAnsi" w:hAnsiTheme="minorHAnsi" w:cs="Segoe UI"/>
+                            <w:b/>
+                            <w:color w:val="000000"/>
+                            <w:sz w:val="28"/>
+                            <w:szCs w:val="28"/>
+                            <w:shd w:val="clear" w:color="auto" w:fill="F1F0F0"/>
+                            <w:lang w:val="en-US"/>
+                          </w:rPr>
+                          <w:t>Cointrin</w:t>
+                        </w:r>
+                        <w:proofErr w:type="spellEnd"/>
+                        <w:r>
+                          <w:rPr>
+                            <w:b/>
+                            <w:sz w:val="28"/>
+                            <w:szCs w:val="28"/>
+                            <w:lang w:val="en-US"/>
+                          </w:rPr>
+                          <w:t xml:space="preserve"> Genève-Suisse</w:t>
+                        </w:r>
+                      </w:p>
+                      <w:p/>
+                    </w:txbxContent>
+                  </v:textbox>
+                  <w10:wrap type="square"/>
+                </v:shape>
+              </w:pict>
+            </w:r>
+          </w:p>
+          <w:p>
+            <w:pPr>
+              <w:rPr>
                 <w:b/>
                 <w:sz w:val="28"/>
                 <w:szCs w:val="28"/>
-                <w:lang w:val="fr-CH"/>
-              </w:rPr>
-              <w:t>3341.</w:t>
-            </w:r>
-            <w:r>
-              <w:rPr>
-                <w:rFonts w:ascii="Times New Roman" w:hAnsi="Times New Roman"/>
-                <w:b/>
-                <w:sz w:val="28"/>
-                <w:szCs w:val="28"/>
-                <w:lang w:val="fr-CH"/>
-              </w:rPr>
-              <w:t>${reservation}</w:t>
-            </w:r>
-          </w:p>
-        </w:tc>
-        <w:tc>
-          <w:tcPr>
-            <w:tcW w:w="344" w:type="dxa"/>
-            <w:shd w:val="clear" w:color="auto" w:fill="auto"/>
-          </w:tcPr>
-          <w:p>
-            <w:pPr>
-              <w:rPr>
-                <w:rFonts w:ascii="Times New Roman" w:hAnsi="Times New Roman"/>
-                <w:sz w:val="20"/>
-                <w:szCs w:val="20"/>
-                <w:lang w:val="fr-CH"/>
-              </w:rPr>
-            </w:pPr>
-          </w:p>
-        </w:tc>
-        <w:tc>
-          <w:tcPr>
-            <w:tcW w:w="236" w:type="dxa"/>
-            <w:shd w:val="clear" w:color="auto" w:fill="auto"/>
-          </w:tcPr>
-          <w:p>
-            <w:pPr>
-              <w:rPr>
-                <w:rFonts w:ascii="Times New Roman" w:hAnsi="Times New Roman"/>
-                <w:sz w:val="20"/>
-                <w:szCs w:val="20"/>
-                <w:lang w:val="fr-CH"/>
-              </w:rPr>
-            </w:pPr>
-          </w:p>
-        </w:tc>
-        <w:tc>
-          <w:tcPr>
-            <w:tcW w:w="1339" w:type="dxa"/>
-            <w:gridSpan w:val="3"/>
-            <w:shd w:val="clear" w:color="auto" w:fill="auto"/>
-          </w:tcPr>
-          <w:p>
-            <w:pPr>
-              <w:rPr>
-                <w:rFonts w:ascii="Times New Roman" w:hAnsi="Times New Roman"/>
-                <w:sz w:val="20"/>
-                <w:szCs w:val="20"/>
-                <w:lang w:val="fr-CH"/>
-              </w:rPr>
-            </w:pPr>
-          </w:p>
-        </w:tc>
-        <w:tc>
-          <w:tcPr>
-            <w:tcW w:w="1136" w:type="dxa"/>
-            <w:shd w:val="clear" w:color="auto" w:fill="auto"/>
-          </w:tcPr>
-          <w:p>
-            <w:pPr>
-              <w:rPr>
-                <w:rFonts w:ascii="Times New Roman" w:hAnsi="Times New Roman"/>
-                <w:sz w:val="20"/>
-                <w:szCs w:val="20"/>
-                <w:lang w:val="fr-CH"/>
-              </w:rPr>
-            </w:pPr>
-          </w:p>
-        </w:tc>
-        <w:tc>
-          <w:tcPr>
-            <w:tcW w:w="2377" w:type="dxa"/>
-            <w:gridSpan w:val="3"/>
-            <w:shd w:val="clear" w:color="auto" w:fill="auto"/>
-          </w:tcPr>
-          <w:p>
-            <w:pPr>
-              <w:rPr>
-                <w:rFonts w:ascii="Times New Roman" w:hAnsi="Times New Roman"/>
-                <w:sz w:val="20"/>
-                <w:szCs w:val="20"/>
-                <w:lang w:val="fr-CH"/>
+                <w:lang w:val="es-US"/>
               </w:rPr>
             </w:pPr>
           </w:p>
@@ -1029,172 +1104,6 @@
       <w:tr>
         <w:tc>
           <w:tcPr>
-            <w:tcW w:w="11390" w:type="dxa"/>
-            <w:gridSpan w:val="19"/>
-            <w:shd w:val="clear" w:color="auto" w:fill="auto"/>
-          </w:tcPr>
-          <w:p>
-            <w:pPr>
-              <w:jc w:val="center"/>
-              <w:rPr>
-                <w:b/>
-                <w:color w:val="FF0000"/>
-                <w:sz w:val="28"/>
-                <w:szCs w:val="28"/>
-                <w:lang w:val="fr-CH"/>
-              </w:rPr>
-            </w:pPr>
-          </w:p>
-          <w:p>
-            <w:pPr>
-              <w:jc w:val="center"/>
-              <w:rPr>
-                <w:b/>
-                <w:sz w:val="28"/>
-                <w:szCs w:val="28"/>
-                <w:lang w:val="fr-CH"/>
-              </w:rPr>
-            </w:pPr>
-            <w:r>
-              <w:rPr>
-                <w:b/>
-                <w:color w:val="FF0000"/>
-                <w:sz w:val="28"/>
-                <w:szCs w:val="28"/>
-                <w:lang w:val="fr-CH"/>
-              </w:rPr>
-              <w:t>Attention !!</w:t>
-            </w:r>
-            <w:r>
-              <w:rPr>
-                <w:b/>
-                <w:sz w:val="28"/>
-                <w:szCs w:val="28"/>
-                <w:lang w:val="fr-CH"/>
-              </w:rPr>
-              <w:t xml:space="preserve"> La prise en charge de votre véhicule sera à l’adresse</w:t>
-            </w:r>
-          </w:p>
-          <w:p>
-            <w:pPr>
-              <w:jc w:val="center"/>
-              <w:rPr>
-                <w:b/>
-                <w:sz w:val="28"/>
-                <w:szCs w:val="28"/>
-                <w:lang w:val="en-US"/>
-              </w:rPr>
-            </w:pPr>
-            <w:proofErr w:type="spellStart"/>
-            <w:r>
-              <w:rPr>
-                <w:b/>
-                <w:sz w:val="28"/>
-                <w:szCs w:val="28"/>
-                <w:lang w:val="en-US"/>
-              </w:rPr>
-              <w:t>suivante</w:t>
-            </w:r>
-            <w:proofErr w:type="spellEnd"/>
-            <w:r>
-              <w:rPr>
-                <w:b/>
-                <w:sz w:val="28"/>
-                <w:szCs w:val="28"/>
-                <w:lang w:val="en-US"/>
-              </w:rPr>
-              <w:t xml:space="preserve">: </w:t>
-            </w:r>
-            <w:proofErr w:type="spellStart"/>
-            <w:r>
-              <w:rPr>
-                <w:rFonts w:asciiTheme="minorHAnsi" w:hAnsiTheme="minorHAnsi" w:cs="Segoe UI"/>
-                <w:b/>
-                <w:color w:val="000000"/>
-                <w:sz w:val="28"/>
-                <w:szCs w:val="28"/>
-                <w:shd w:val="clear" w:color="auto" w:fill="F1F0F0"/>
-                <w:lang w:val="en-US"/>
-              </w:rPr>
-              <w:t>Chemin</w:t>
-            </w:r>
-            <w:proofErr w:type="spellEnd"/>
-            <w:r>
-              <w:rPr>
-                <w:rFonts w:asciiTheme="minorHAnsi" w:hAnsiTheme="minorHAnsi" w:cs="Segoe UI"/>
-                <w:b/>
-                <w:color w:val="000000"/>
-                <w:sz w:val="28"/>
-                <w:szCs w:val="28"/>
-                <w:shd w:val="clear" w:color="auto" w:fill="F1F0F0"/>
-                <w:lang w:val="en-US"/>
-              </w:rPr>
-              <w:t xml:space="preserve"> de </w:t>
-            </w:r>
-            <w:proofErr w:type="spellStart"/>
-            <w:r>
-              <w:rPr>
-                <w:rFonts w:asciiTheme="minorHAnsi" w:hAnsiTheme="minorHAnsi" w:cs="Segoe UI"/>
-                <w:b/>
-                <w:color w:val="000000"/>
-                <w:sz w:val="28"/>
-                <w:szCs w:val="28"/>
-                <w:shd w:val="clear" w:color="auto" w:fill="F1F0F0"/>
-                <w:lang w:val="en-US"/>
-              </w:rPr>
-              <w:t>l’Avanchet</w:t>
-            </w:r>
-            <w:proofErr w:type="spellEnd"/>
-            <w:r>
-              <w:rPr>
-                <w:rFonts w:asciiTheme="minorHAnsi" w:hAnsiTheme="minorHAnsi" w:cs="Segoe UI"/>
-                <w:b/>
-                <w:color w:val="000000"/>
-                <w:sz w:val="28"/>
-                <w:szCs w:val="28"/>
-                <w:shd w:val="clear" w:color="auto" w:fill="F1F0F0"/>
-                <w:lang w:val="en-US"/>
-              </w:rPr>
-              <w:t xml:space="preserve"> 26 1216 </w:t>
-            </w:r>
-            <w:proofErr w:type="spellStart"/>
-            <w:r>
-              <w:rPr>
-                <w:rFonts w:asciiTheme="minorHAnsi" w:hAnsiTheme="minorHAnsi" w:cs="Segoe UI"/>
-                <w:b/>
-                <w:color w:val="000000"/>
-                <w:sz w:val="28"/>
-                <w:szCs w:val="28"/>
-                <w:shd w:val="clear" w:color="auto" w:fill="F1F0F0"/>
-                <w:lang w:val="en-US"/>
-              </w:rPr>
-              <w:t>Cointrin</w:t>
-            </w:r>
-            <w:proofErr w:type="spellEnd"/>
-            <w:r>
-              <w:rPr>
-                <w:b/>
-                <w:sz w:val="28"/>
-                <w:szCs w:val="28"/>
-                <w:lang w:val="en-US"/>
-              </w:rPr>
-              <w:t xml:space="preserve"> </w:t>
-            </w:r>
-            <w:r>
-              <w:rPr>
-                <w:b/>
-                <w:sz w:val="28"/>
-                <w:szCs w:val="28"/>
-                <w:lang w:val="en-US"/>
-              </w:rPr>
-              <w:t>Genève-Suisse</w:t>
-            </w:r>
-          </w:p>
-        </w:tc>
-      </w:tr>
-      <w:tr>
-        <w:tc>
-          <w:tcPr>
             <w:tcW w:w="3679" w:type="dxa"/>
             <w:gridSpan w:val="5"/>
             <w:shd w:val="clear" w:color="auto" w:fill="auto"/>
@@ -1208,6 +1117,16 @@
                 <w:lang w:val="fr-CH"/>
               </w:rPr>
             </w:pPr>
+          </w:p>
+          <w:p>
+            <w:pPr>
+              <w:rPr>
+                <w:rFonts w:ascii="Times New Roman" w:hAnsi="Times New Roman"/>
+                <w:sz w:val="20"/>
+                <w:szCs w:val="20"/>
+                <w:lang w:val="fr-CH"/>
+              </w:rPr>
+            </w:pPr>
             <w:r>
               <w:rPr>
                 <w:rFonts w:ascii="Times New Roman" w:hAnsi="Times New Roman"/>
@@ -1231,9 +1150,20 @@
         <w:tc>
           <w:tcPr>
             <w:tcW w:w="7711" w:type="dxa"/>
-            <w:gridSpan w:val="14"/>
-            <w:shd w:val="clear" w:color="auto" w:fill="auto"/>
-          </w:tcPr>
+            <w:gridSpan w:val="11"/>
+            <w:shd w:val="clear" w:color="auto" w:fill="auto"/>
+          </w:tcPr>
+          <w:p>
+            <w:pPr>
+              <w:rPr>
+                <w:rFonts w:ascii="Times New Roman" w:hAnsi="Times New Roman"/>
+                <w:b/>
+                <w:sz w:val="20"/>
+                <w:szCs w:val="20"/>
+                <w:lang w:val="fr-CH"/>
+              </w:rPr>
+            </w:pPr>
+          </w:p>
           <w:p>
             <w:pPr>
               <w:rPr>
@@ -1301,12 +1231,12 @@
         <w:trPr>
           <w:gridAfter w:val="1"/>
           <w:wAfter w:w="29" w:type="dxa"/>
-          <w:trHeight w:val="527"/>
+          <w:trHeight w:val="302"/>
         </w:trPr>
         <w:tc>
           <w:tcPr>
             <w:tcW w:w="11361" w:type="dxa"/>
-            <w:gridSpan w:val="18"/>
+            <w:gridSpan w:val="15"/>
             <w:shd w:val="clear" w:color="auto" w:fill="auto"/>
           </w:tcPr>
           <w:p>
@@ -1528,7 +1458,7 @@
         <w:tc>
           <w:tcPr>
             <w:tcW w:w="1890" w:type="dxa"/>
-            <w:gridSpan w:val="4"/>
+            <w:gridSpan w:val="2"/>
             <w:shd w:val="clear" w:color="auto" w:fill="auto"/>
           </w:tcPr>
           <w:p>
@@ -1614,7 +1544,7 @@
         <w:tc>
           <w:tcPr>
             <w:tcW w:w="4262" w:type="dxa"/>
-            <w:gridSpan w:val="6"/>
+            <w:gridSpan w:val="5"/>
             <w:shd w:val="clear" w:color="auto" w:fill="auto"/>
           </w:tcPr>
           <w:p>
@@ -1703,7 +1633,7 @@
       </w:tr>
       <w:tr>
         <w:trPr>
-          <w:trHeight w:val="707"/>
+          <w:trHeight w:val="212"/>
         </w:trPr>
         <w:tc>
           <w:tcPr>
@@ -1745,7 +1675,7 @@
         <w:tc>
           <w:tcPr>
             <w:tcW w:w="1890" w:type="dxa"/>
-            <w:gridSpan w:val="4"/>
+            <w:gridSpan w:val="2"/>
             <w:shd w:val="clear" w:color="auto" w:fill="auto"/>
           </w:tcPr>
           <w:p>
@@ -1763,7 +1693,7 @@
         <w:tc>
           <w:tcPr>
             <w:tcW w:w="4262" w:type="dxa"/>
-            <w:gridSpan w:val="6"/>
+            <w:gridSpan w:val="5"/>
             <w:shd w:val="clear" w:color="auto" w:fill="auto"/>
           </w:tcPr>
           <w:p>
@@ -1779,6 +1709,9 @@
         </w:tc>
       </w:tr>
       <w:tr>
+        <w:trPr>
+          <w:trHeight w:val="1265"/>
+        </w:trPr>
         <w:tc>
           <w:tcPr>
             <w:tcW w:w="3769" w:type="dxa"/>
@@ -1908,28 +1841,6 @@
               <w:t>Numéro de vol</w:t>
             </w:r>
           </w:p>
-          <w:p>
-            <w:pPr>
-              <w:jc w:val="left"/>
-              <w:rPr>
-                <w:rFonts w:ascii="Times New Roman" w:hAnsi="Times New Roman"/>
-                <w:sz w:val="20"/>
-                <w:szCs w:val="20"/>
-                <w:lang w:val="fr-CH"/>
-              </w:rPr>
-            </w:pPr>
-          </w:p>
-          <w:p>
-            <w:pPr>
-              <w:jc w:val="left"/>
-              <w:rPr>
-                <w:rFonts w:ascii="Times New Roman" w:hAnsi="Times New Roman"/>
-                <w:sz w:val="20"/>
-                <w:szCs w:val="20"/>
-                <w:lang w:val="fr-CH"/>
-              </w:rPr>
-            </w:pPr>
-          </w:p>
         </w:tc>
         <w:tc>
           <w:tcPr>
@@ -2041,21 +1952,11 @@
               <w:t>}</w:t>
             </w:r>
           </w:p>
-          <w:p>
-            <w:pPr>
-              <w:rPr>
-                <w:rFonts w:ascii="Times New Roman" w:hAnsi="Times New Roman"/>
-                <w:sz w:val="20"/>
-                <w:szCs w:val="20"/>
-                <w:lang w:val="fr-CH"/>
-              </w:rPr>
-            </w:pPr>
-          </w:p>
         </w:tc>
         <w:tc>
           <w:tcPr>
             <w:tcW w:w="5432" w:type="dxa"/>
-            <w:gridSpan w:val="9"/>
+            <w:gridSpan w:val="6"/>
             <w:shd w:val="clear" w:color="auto" w:fill="auto"/>
           </w:tcPr>
           <w:p>
@@ -2097,7 +1998,7 @@
         <w:tc>
           <w:tcPr>
             <w:tcW w:w="11390" w:type="dxa"/>
-            <w:gridSpan w:val="19"/>
+            <w:gridSpan w:val="16"/>
             <w:shd w:val="clear" w:color="auto" w:fill="auto"/>
           </w:tcPr>
           <w:p>
@@ -2180,7 +2081,7 @@
         <w:tc>
           <w:tcPr>
             <w:tcW w:w="1643" w:type="dxa"/>
-            <w:gridSpan w:val="4"/>
+            <w:gridSpan w:val="2"/>
             <w:shd w:val="clear" w:color="auto" w:fill="auto"/>
           </w:tcPr>
           <w:p>
@@ -2197,7 +2098,6 @@
         <w:tc>
           <w:tcPr>
             <w:tcW w:w="1412" w:type="dxa"/>
-            <w:gridSpan w:val="2"/>
             <w:shd w:val="clear" w:color="auto" w:fill="auto"/>
           </w:tcPr>
           <w:p>
@@ -2283,7 +2183,7 @@
         <w:tc>
           <w:tcPr>
             <w:tcW w:w="1643" w:type="dxa"/>
-            <w:gridSpan w:val="4"/>
+            <w:gridSpan w:val="2"/>
             <w:shd w:val="clear" w:color="auto" w:fill="auto"/>
           </w:tcPr>
           <w:p>
@@ -2300,7 +2200,6 @@
         <w:tc>
           <w:tcPr>
             <w:tcW w:w="1412" w:type="dxa"/>
-            <w:gridSpan w:val="2"/>
             <w:shd w:val="clear" w:color="auto" w:fill="auto"/>
           </w:tcPr>
           <w:p>
@@ -2362,7 +2261,7 @@
         <w:tc>
           <w:tcPr>
             <w:tcW w:w="6689" w:type="dxa"/>
-            <w:gridSpan w:val="13"/>
+            <w:gridSpan w:val="11"/>
             <w:shd w:val="clear" w:color="auto" w:fill="auto"/>
           </w:tcPr>
           <w:p>
@@ -2389,7 +2288,6 @@
         <w:tc>
           <w:tcPr>
             <w:tcW w:w="1412" w:type="dxa"/>
-            <w:gridSpan w:val="2"/>
             <w:shd w:val="clear" w:color="auto" w:fill="auto"/>
           </w:tcPr>
           <w:p>
@@ -2487,7 +2385,7 @@
         <w:tc>
           <w:tcPr>
             <w:tcW w:w="6689" w:type="dxa"/>
-            <w:gridSpan w:val="13"/>
+            <w:gridSpan w:val="11"/>
             <w:shd w:val="clear" w:color="auto" w:fill="auto"/>
           </w:tcPr>
           <w:p>
@@ -2514,7 +2412,6 @@
         <w:tc>
           <w:tcPr>
             <w:tcW w:w="1412" w:type="dxa"/>
-            <w:gridSpan w:val="2"/>
             <w:shd w:val="clear" w:color="auto" w:fill="auto"/>
           </w:tcPr>
           <w:p>
@@ -2674,7 +2571,6 @@
         <w:tc>
           <w:tcPr>
             <w:tcW w:w="1170" w:type="dxa"/>
-            <w:gridSpan w:val="3"/>
             <w:shd w:val="clear" w:color="auto" w:fill="auto"/>
           </w:tcPr>
           <w:p>
@@ -2692,7 +2588,7 @@
         <w:tc>
           <w:tcPr>
             <w:tcW w:w="1885" w:type="dxa"/>
-            <w:gridSpan w:val="3"/>
+            <w:gridSpan w:val="2"/>
             <w:shd w:val="clear" w:color="auto" w:fill="auto"/>
           </w:tcPr>
           <w:p>
@@ -2854,7 +2750,6 @@
         <w:tc>
           <w:tcPr>
             <w:tcW w:w="1170" w:type="dxa"/>
-            <w:gridSpan w:val="3"/>
             <w:shd w:val="clear" w:color="auto" w:fill="auto"/>
           </w:tcPr>
           <w:p>
@@ -2872,7 +2767,7 @@
         <w:tc>
           <w:tcPr>
             <w:tcW w:w="1885" w:type="dxa"/>
-            <w:gridSpan w:val="3"/>
+            <w:gridSpan w:val="2"/>
             <w:shd w:val="clear" w:color="auto" w:fill="auto"/>
           </w:tcPr>
           <w:p>
@@ -2998,7 +2893,7 @@
         <w:tc>
           <w:tcPr>
             <w:tcW w:w="6210" w:type="dxa"/>
-            <w:gridSpan w:val="11"/>
+            <w:gridSpan w:val="8"/>
             <w:shd w:val="clear" w:color="auto" w:fill="auto"/>
           </w:tcPr>
           <w:p>
@@ -3107,7 +3002,7 @@
         <w:tc>
           <w:tcPr>
             <w:tcW w:w="6210" w:type="dxa"/>
-            <w:gridSpan w:val="11"/>
+            <w:gridSpan w:val="8"/>
             <w:shd w:val="clear" w:color="auto" w:fill="auto"/>
           </w:tcPr>
           <w:p>
@@ -3216,7 +3111,7 @@
         <w:tc>
           <w:tcPr>
             <w:tcW w:w="6210" w:type="dxa"/>
-            <w:gridSpan w:val="11"/>
+            <w:gridSpan w:val="8"/>
             <w:shd w:val="clear" w:color="auto" w:fill="auto"/>
           </w:tcPr>
           <w:p>
@@ -3325,7 +3220,7 @@
         <w:tc>
           <w:tcPr>
             <w:tcW w:w="6210" w:type="dxa"/>
-            <w:gridSpan w:val="11"/>
+            <w:gridSpan w:val="8"/>
             <w:shd w:val="clear" w:color="auto" w:fill="auto"/>
           </w:tcPr>
           <w:p>
@@ -3434,7 +3329,7 @@
         <w:tc>
           <w:tcPr>
             <w:tcW w:w="6210" w:type="dxa"/>
-            <w:gridSpan w:val="11"/>
+            <w:gridSpan w:val="8"/>
             <w:shd w:val="clear" w:color="auto" w:fill="auto"/>
           </w:tcPr>
           <w:p>
@@ -3557,7 +3452,6 @@
         <w:tc>
           <w:tcPr>
             <w:tcW w:w="1170" w:type="dxa"/>
-            <w:gridSpan w:val="3"/>
             <w:shd w:val="clear" w:color="auto" w:fill="auto"/>
           </w:tcPr>
           <w:p>
@@ -3574,7 +3468,7 @@
         <w:tc>
           <w:tcPr>
             <w:tcW w:w="1885" w:type="dxa"/>
-            <w:gridSpan w:val="3"/>
+            <w:gridSpan w:val="2"/>
             <w:shd w:val="clear" w:color="auto" w:fill="auto"/>
           </w:tcPr>
           <w:p>
@@ -3585,18 +3479,18 @@
                 <w:b/>
                 <w:sz w:val="20"/>
                 <w:szCs w:val="20"/>
-                <w:lang w:val="es-US"/>
-              </w:rPr>
-            </w:pPr>
-            <w:r>
-              <w:rPr>
-                <w:rFonts w:ascii="Times New Roman" w:hAnsi="Times New Roman"/>
-                <w:b/>
-                <w:sz w:val="20"/>
-                <w:szCs w:val="20"/>
-                <w:lang w:val="fr-CH"/>
-              </w:rPr>
-              <w:t>SOUS -</w:t>
+                <w:lang w:val="fr-CH"/>
+              </w:rPr>
+            </w:pPr>
+            <w:r>
+              <w:rPr>
+                <w:rFonts w:ascii="Times New Roman" w:hAnsi="Times New Roman"/>
+                <w:b/>
+                <w:sz w:val="20"/>
+                <w:szCs w:val="20"/>
+                <w:lang w:val="fr-CH"/>
+              </w:rPr>
+              <w:t>SOUS-</w:t>
             </w:r>
             <w:r>
               <w:rPr>
@@ -3634,7 +3528,7 @@
                 <w:szCs w:val="20"/>
                 <w:lang w:val="fr-CH"/>
               </w:rPr>
-              <w:t xml:space="preserve">CHF </w:t>
+              <w:t>CHF</w:t>
             </w:r>
           </w:p>
         </w:tc>
@@ -3663,7 +3557,27 @@
                 <w:szCs w:val="20"/>
                 <w:lang w:val="fr-CH"/>
               </w:rPr>
-              <w:t>${total}</w:t>
+              <w:t>${</w:t>
+            </w:r>
+            <w:r>
+              <w:rPr>
+                <w:rFonts w:ascii="Times New Roman" w:hAnsi="Times New Roman"/>
+                <w:b/>
+                <w:sz w:val="20"/>
+                <w:szCs w:val="20"/>
+                <w:lang w:val="fr-CH"/>
+              </w:rPr>
+              <w:t>total</w:t>
+            </w:r>
+            <w:r>
+              <w:rPr>
+                <w:rFonts w:ascii="Times New Roman" w:hAnsi="Times New Roman"/>
+                <w:b/>
+                <w:sz w:val="20"/>
+                <w:szCs w:val="20"/>
+                <w:lang w:val="fr-CH"/>
+              </w:rPr>
+              <w:t>}</w:t>
             </w:r>
           </w:p>
         </w:tc>
@@ -3739,7 +3653,6 @@
         <w:tc>
           <w:tcPr>
             <w:tcW w:w="1170" w:type="dxa"/>
-            <w:gridSpan w:val="3"/>
             <w:shd w:val="clear" w:color="auto" w:fill="auto"/>
           </w:tcPr>
           <w:p>
@@ -3756,7 +3669,7 @@
         <w:tc>
           <w:tcPr>
             <w:tcW w:w="1885" w:type="dxa"/>
-            <w:gridSpan w:val="3"/>
+            <w:gridSpan w:val="2"/>
             <w:shd w:val="clear" w:color="auto" w:fill="auto"/>
           </w:tcPr>
           <w:p>
@@ -3891,7 +3804,6 @@
         <w:tc>
           <w:tcPr>
             <w:tcW w:w="1170" w:type="dxa"/>
-            <w:gridSpan w:val="3"/>
             <w:shd w:val="clear" w:color="auto" w:fill="auto"/>
           </w:tcPr>
           <w:p>
@@ -3908,7 +3820,7 @@
         <w:tc>
           <w:tcPr>
             <w:tcW w:w="1885" w:type="dxa"/>
-            <w:gridSpan w:val="3"/>
+            <w:gridSpan w:val="2"/>
             <w:shd w:val="clear" w:color="auto" w:fill="auto"/>
           </w:tcPr>
           <w:p>
@@ -3977,7 +3889,27 @@
                 <w:szCs w:val="20"/>
                 <w:lang w:val="fr-CH"/>
               </w:rPr>
-              <w:t>${tva2}</w:t>
+              <w:t>${tva</w:t>
+            </w:r>
+            <w:r>
+              <w:rPr>
+                <w:rFonts w:ascii="Times New Roman" w:hAnsi="Times New Roman"/>
+                <w:b/>
+                <w:sz w:val="20"/>
+                <w:szCs w:val="20"/>
+                <w:lang w:val="fr-CH"/>
+              </w:rPr>
+              <w:t>2</w:t>
+            </w:r>
+            <w:r>
+              <w:rPr>
+                <w:rFonts w:ascii="Times New Roman" w:hAnsi="Times New Roman"/>
+                <w:b/>
+                <w:sz w:val="20"/>
+                <w:szCs w:val="20"/>
+                <w:lang w:val="fr-CH"/>
+              </w:rPr>
+              <w:t>}</w:t>
             </w:r>
           </w:p>
         </w:tc>
@@ -4053,7 +3985,6 @@
         <w:tc>
           <w:tcPr>
             <w:tcW w:w="1170" w:type="dxa"/>
-            <w:gridSpan w:val="3"/>
             <w:shd w:val="clear" w:color="auto" w:fill="auto"/>
           </w:tcPr>
           <w:p>
@@ -4070,7 +4001,7 @@
         <w:tc>
           <w:tcPr>
             <w:tcW w:w="1885" w:type="dxa"/>
-            <w:gridSpan w:val="3"/>
+            <w:gridSpan w:val="2"/>
             <w:shd w:val="clear" w:color="auto" w:fill="auto"/>
           </w:tcPr>
           <w:p>
@@ -4245,7 +4176,6 @@
         <w:tc>
           <w:tcPr>
             <w:tcW w:w="1170" w:type="dxa"/>
-            <w:gridSpan w:val="3"/>
             <w:shd w:val="clear" w:color="auto" w:fill="auto"/>
           </w:tcPr>
           <w:p>
@@ -4262,7 +4192,7 @@
         <w:tc>
           <w:tcPr>
             <w:tcW w:w="1885" w:type="dxa"/>
-            <w:gridSpan w:val="3"/>
+            <w:gridSpan w:val="2"/>
             <w:shd w:val="clear" w:color="auto" w:fill="auto"/>
           </w:tcPr>
           <w:p>
@@ -4320,20 +4250,9 @@
         <w:tc>
           <w:tcPr>
             <w:tcW w:w="11390" w:type="dxa"/>
-            <w:gridSpan w:val="19"/>
-            <w:shd w:val="clear" w:color="auto" w:fill="auto"/>
-          </w:tcPr>
-          <w:p>
-            <w:pPr>
-              <w:jc w:val="left"/>
-              <w:rPr>
-                <w:rFonts w:ascii="Times New Roman" w:hAnsi="Times New Roman"/>
-                <w:sz w:val="20"/>
-                <w:szCs w:val="20"/>
-                <w:lang w:val="fr-CH"/>
-              </w:rPr>
-            </w:pPr>
-          </w:p>
+            <w:gridSpan w:val="16"/>
+            <w:shd w:val="clear" w:color="auto" w:fill="auto"/>
+          </w:tcPr>
           <w:p>
             <w:pPr>
               <w:jc w:val="center"/>
@@ -4370,7 +4289,29 @@
                 <w:szCs w:val="20"/>
                 <w:lang w:val="fr-CH"/>
               </w:rPr>
-              <w:t>${paymode}</w:t>
+              <w:t>${</w:t>
+            </w:r>
+            <w:proofErr w:type="spellStart"/>
+            <w:r>
+              <w:rPr>
+                <w:rFonts w:ascii="Times New Roman" w:hAnsi="Times New Roman"/>
+                <w:b/>
+                <w:sz w:val="20"/>
+                <w:szCs w:val="20"/>
+                <w:lang w:val="fr-CH"/>
+              </w:rPr>
+              <w:t>paymode</w:t>
+            </w:r>
+            <w:proofErr w:type="spellEnd"/>
+            <w:r>
+              <w:rPr>
+                <w:rFonts w:ascii="Times New Roman" w:hAnsi="Times New Roman"/>
+                <w:b/>
+                <w:sz w:val="20"/>
+                <w:szCs w:val="20"/>
+                <w:lang w:val="fr-CH"/>
+              </w:rPr>
+              <w:t>}</w:t>
             </w:r>
           </w:p>
         </w:tc>
@@ -4379,7 +4320,7 @@
         <w:tc>
           <w:tcPr>
             <w:tcW w:w="11390" w:type="dxa"/>
-            <w:gridSpan w:val="19"/>
+            <w:gridSpan w:val="16"/>
             <w:shd w:val="clear" w:color="auto" w:fill="auto"/>
           </w:tcPr>
           <w:p>
@@ -4532,7 +4473,6 @@
         <w:tc>
           <w:tcPr>
             <w:tcW w:w="1170" w:type="dxa"/>
-            <w:gridSpan w:val="3"/>
             <w:shd w:val="clear" w:color="auto" w:fill="auto"/>
           </w:tcPr>
           <w:p>
@@ -4549,7 +4489,7 @@
         <w:tc>
           <w:tcPr>
             <w:tcW w:w="1885" w:type="dxa"/>
-            <w:gridSpan w:val="3"/>
+            <w:gridSpan w:val="2"/>
             <w:shd w:val="clear" w:color="auto" w:fill="auto"/>
           </w:tcPr>
           <w:p>
@@ -4652,7 +4592,7 @@
         <w:tc>
           <w:tcPr>
             <w:tcW w:w="5432" w:type="dxa"/>
-            <w:gridSpan w:val="9"/>
+            <w:gridSpan w:val="6"/>
             <w:shd w:val="clear" w:color="auto" w:fill="auto"/>
           </w:tcPr>
           <w:p>
@@ -4721,7 +4661,6 @@
           </w:p>
         </w:tc>
       </w:tr>
-      <w:bookmarkEnd w:id="0"/>
     </w:tbl>
     <w:p>
       <w:pPr>

</xml_diff>

<commit_message>
Agregar fechas de vuelos
</commit_message>
<xml_diff>
--- a/public/contracts/contract-descount.docx
+++ b/public/contracts/contract-descount.docx
@@ -51,7 +51,6 @@
                 <w:lang w:val="fr-CH"/>
               </w:rPr>
             </w:pPr>
-            <w:bookmarkStart w:id="0" w:name="_GoBack"/>
             <w:r>
               <w:rPr>
                 <w:rFonts w:ascii="Times New Roman" w:hAnsi="Times New Roman"/>
@@ -193,7 +192,7 @@
                 <w:lang w:val="es-US" w:eastAsia="es-US"/>
               </w:rPr>
               <w:drawing>
-                <wp:anchor distT="0" distB="0" distL="114300" distR="114300" simplePos="0" relativeHeight="251658240" behindDoc="0" locked="0" layoutInCell="1" allowOverlap="1">
+                <wp:anchor distT="0" distB="0" distL="114300" distR="114300" simplePos="0" relativeHeight="251657216" behindDoc="0" locked="0" layoutInCell="1" allowOverlap="1">
                   <wp:simplePos x="0" y="0"/>
                   <wp:positionH relativeFrom="column">
                     <wp:posOffset>821302</wp:posOffset>
@@ -610,7 +609,6 @@
           </w:p>
         </w:tc>
       </w:tr>
-      <w:bookmarkEnd w:id="0"/>
       <w:tr>
         <w:trPr>
           <w:trHeight w:val="673"/>
@@ -632,6 +630,8 @@
                 <w:lang w:val="fr-CH"/>
               </w:rPr>
             </w:pPr>
+            <w:bookmarkStart w:id="0" w:name="_GoBack"/>
+            <w:bookmarkEnd w:id="0"/>
           </w:p>
         </w:tc>
         <w:tc>
@@ -1905,20 +1905,41 @@
               <w:jc w:val="left"/>
               <w:rPr>
                 <w:rFonts w:ascii="Times New Roman" w:hAnsi="Times New Roman"/>
-                <w:sz w:val="20"/>
-                <w:szCs w:val="20"/>
-                <w:lang w:val="fr-CH"/>
-              </w:rPr>
-            </w:pPr>
-            <w:r>
-              <w:rPr>
-                <w:rFonts w:ascii="Times New Roman" w:hAnsi="Times New Roman"/>
-                <w:b/>
-                <w:sz w:val="20"/>
-                <w:szCs w:val="20"/>
-                <w:lang w:val="fr-CH"/>
-              </w:rPr>
-              <w:t xml:space="preserve">DÉPART </w:t>
+                <w:b/>
+                <w:sz w:val="20"/>
+                <w:szCs w:val="20"/>
+                <w:lang w:val="fr-CH"/>
+              </w:rPr>
+            </w:pPr>
+            <w:r>
+              <w:rPr>
+                <w:rFonts w:ascii="Times New Roman" w:hAnsi="Times New Roman"/>
+                <w:b/>
+                <w:sz w:val="20"/>
+                <w:szCs w:val="20"/>
+                <w:lang w:val="fr-CH"/>
+              </w:rPr>
+              <w:t>DÉPART</w:t>
+            </w:r>
+          </w:p>
+          <w:p>
+            <w:pPr>
+              <w:jc w:val="left"/>
+              <w:rPr>
+                <w:rFonts w:ascii="Times New Roman" w:hAnsi="Times New Roman"/>
+                <w:sz w:val="20"/>
+                <w:szCs w:val="20"/>
+                <w:lang w:val="fr-CH"/>
+              </w:rPr>
+            </w:pPr>
+            <w:r>
+              <w:rPr>
+                <w:rFonts w:ascii="Times New Roman" w:hAnsi="Times New Roman"/>
+                <w:sz w:val="20"/>
+                <w:szCs w:val="20"/>
+                <w:lang w:val="fr-CH"/>
+              </w:rPr>
+              <w:t>Date et heure de décollage</w:t>
             </w:r>
           </w:p>
           <w:p>
@@ -1957,6 +1978,57 @@
                 <w:lang w:val="fr-CH"/>
               </w:rPr>
             </w:pPr>
+          </w:p>
+          <w:p>
+            <w:pPr>
+              <w:rPr>
+                <w:rFonts w:ascii="Times New Roman" w:hAnsi="Times New Roman"/>
+                <w:b/>
+                <w:sz w:val="20"/>
+                <w:szCs w:val="20"/>
+                <w:lang w:val="fr-CH"/>
+              </w:rPr>
+            </w:pPr>
+            <w:r>
+              <w:rPr>
+                <w:rFonts w:ascii="Times New Roman" w:hAnsi="Times New Roman"/>
+                <w:b/>
+                <w:sz w:val="20"/>
+                <w:szCs w:val="20"/>
+                <w:lang w:val="fr-CH"/>
+              </w:rPr>
+              <w:t>${date_</w:t>
+            </w:r>
+            <w:r>
+              <w:rPr>
+                <w:rFonts w:ascii="Times New Roman" w:hAnsi="Times New Roman"/>
+                <w:b/>
+                <w:sz w:val="20"/>
+                <w:szCs w:val="20"/>
+                <w:lang w:val="fr-CH"/>
+              </w:rPr>
+              <w:t>fly_</w:t>
+            </w:r>
+            <w:r>
+              <w:rPr>
+                <w:rFonts w:ascii="Times New Roman" w:hAnsi="Times New Roman"/>
+                <w:b/>
+                <w:sz w:val="20"/>
+                <w:szCs w:val="20"/>
+                <w:lang w:val="fr-CH"/>
+              </w:rPr>
+              <w:t>in</w:t>
+            </w:r>
+            <w:r>
+              <w:rPr>
+                <w:rFonts w:ascii="Times New Roman" w:hAnsi="Times New Roman"/>
+                <w:b/>
+                <w:sz w:val="20"/>
+                <w:szCs w:val="20"/>
+                <w:lang w:val="fr-CH"/>
+              </w:rPr>
+              <w:t>}</w:t>
+            </w:r>
           </w:p>
           <w:p>
             <w:pPr>
@@ -2020,6 +2092,30 @@
               </w:rPr>
               <w:t>E</w:t>
             </w:r>
+          </w:p>
+          <w:p>
+            <w:pPr>
+              <w:tabs>
+                <w:tab w:val="right" w:pos="3536"/>
+              </w:tabs>
+              <w:jc w:val="left"/>
+              <w:rPr>
+                <w:rFonts w:ascii="Times New Roman" w:hAnsi="Times New Roman"/>
+                <w:b/>
+                <w:sz w:val="20"/>
+                <w:szCs w:val="20"/>
+                <w:lang w:val="fr-CH"/>
+              </w:rPr>
+            </w:pPr>
+            <w:r>
+              <w:rPr>
+                <w:rFonts w:ascii="Times New Roman" w:hAnsi="Times New Roman"/>
+                <w:sz w:val="20"/>
+                <w:szCs w:val="20"/>
+                <w:lang w:val="fr-CH"/>
+              </w:rPr>
+              <w:t>Date et heure d’arrivée</w:t>
+            </w:r>
             <w:r>
               <w:rPr>
                 <w:rFonts w:ascii="Times New Roman" w:hAnsi="Times New Roman"/>
@@ -2136,6 +2232,47 @@
                 <w:lang w:val="fr-CH"/>
               </w:rPr>
             </w:pPr>
+          </w:p>
+          <w:p>
+            <w:pPr>
+              <w:rPr>
+                <w:rFonts w:ascii="Times New Roman" w:hAnsi="Times New Roman"/>
+                <w:b/>
+                <w:sz w:val="20"/>
+                <w:szCs w:val="20"/>
+                <w:lang w:val="fr-CH"/>
+              </w:rPr>
+            </w:pPr>
+            <w:r>
+              <w:rPr>
+                <w:rFonts w:ascii="Times New Roman" w:hAnsi="Times New Roman"/>
+                <w:b/>
+                <w:sz w:val="20"/>
+                <w:szCs w:val="20"/>
+                <w:lang w:val="fr-CH"/>
+              </w:rPr>
+              <w:t>${date_</w:t>
+            </w:r>
+            <w:r>
+              <w:rPr>
+                <w:rFonts w:ascii="Times New Roman" w:hAnsi="Times New Roman"/>
+                <w:b/>
+                <w:sz w:val="20"/>
+                <w:szCs w:val="20"/>
+                <w:lang w:val="fr-CH"/>
+              </w:rPr>
+              <w:t>fly_in</w:t>
+            </w:r>
+            <w:r>
+              <w:rPr>
+                <w:rFonts w:ascii="Times New Roman" w:hAnsi="Times New Roman"/>
+                <w:b/>
+                <w:sz w:val="20"/>
+                <w:szCs w:val="20"/>
+                <w:lang w:val="fr-CH"/>
+              </w:rPr>
+              <w:t>}</w:t>
+            </w:r>
           </w:p>
           <w:p>
             <w:pPr>
@@ -5554,7 +5691,7 @@
 </file>
 
 <file path=customXml/itemProps1.xml><?xml version="1.0" encoding="utf-8"?>
-<ds:datastoreItem xmlns:ds="http://schemas.openxmlformats.org/officeDocument/2006/customXml" ds:itemID="{3C23A509-11DE-491D-A9F7-43C20F36672A}">
+<ds:datastoreItem xmlns:ds="http://schemas.openxmlformats.org/officeDocument/2006/customXml" ds:itemID="{C7733393-65B8-4EFF-B3B2-339D45529DC7}">
   <ds:schemaRefs>
     <ds:schemaRef ds:uri="http://schemas.openxmlformats.org/officeDocument/2006/bibliography"/>
   </ds:schemaRefs>

</xml_diff>

<commit_message>
Error en el contrato de descuento
</commit_message>
<xml_diff>
--- a/public/contracts/contract-descount.docx
+++ b/public/contracts/contract-descount.docx
@@ -51,6 +51,7 @@
                 <w:lang w:val="fr-CH"/>
               </w:rPr>
             </w:pPr>
+            <w:bookmarkStart w:id="0" w:name="_GoBack"/>
             <w:r>
               <w:rPr>
                 <w:rFonts w:ascii="Times New Roman" w:hAnsi="Times New Roman"/>
@@ -192,7 +193,7 @@
                 <w:lang w:val="es-US" w:eastAsia="es-US"/>
               </w:rPr>
               <w:drawing>
-                <wp:anchor distT="0" distB="0" distL="114300" distR="114300" simplePos="0" relativeHeight="251657216" behindDoc="0" locked="0" layoutInCell="1" allowOverlap="1">
+                <wp:anchor distT="0" distB="0" distL="114300" distR="114300" simplePos="0" relativeHeight="251658240" behindDoc="0" locked="0" layoutInCell="1" allowOverlap="1">
                   <wp:simplePos x="0" y="0"/>
                   <wp:positionH relativeFrom="column">
                     <wp:posOffset>821302</wp:posOffset>
@@ -609,6 +610,7 @@
           </w:p>
         </w:tc>
       </w:tr>
+      <w:bookmarkEnd w:id="0"/>
       <w:tr>
         <w:trPr>
           <w:trHeight w:val="673"/>
@@ -630,8 +632,6 @@
                 <w:lang w:val="fr-CH"/>
               </w:rPr>
             </w:pPr>
-            <w:bookmarkStart w:id="0" w:name="_GoBack"/>
-            <w:bookmarkEnd w:id="0"/>
           </w:p>
         </w:tc>
         <w:tc>
@@ -1997,27 +1997,27 @@
                 <w:szCs w:val="20"/>
                 <w:lang w:val="fr-CH"/>
               </w:rPr>
-              <w:t>${date_</w:t>
-            </w:r>
-            <w:r>
-              <w:rPr>
-                <w:rFonts w:ascii="Times New Roman" w:hAnsi="Times New Roman"/>
-                <w:b/>
-                <w:sz w:val="20"/>
-                <w:szCs w:val="20"/>
-                <w:lang w:val="fr-CH"/>
-              </w:rPr>
-              <w:t>fly_</w:t>
-            </w:r>
-            <w:r>
-              <w:rPr>
-                <w:rFonts w:ascii="Times New Roman" w:hAnsi="Times New Roman"/>
-                <w:b/>
-                <w:sz w:val="20"/>
-                <w:szCs w:val="20"/>
-                <w:lang w:val="fr-CH"/>
-              </w:rPr>
-              <w:t>in</w:t>
+              <w:t>${</w:t>
+            </w:r>
+            <w:r>
+              <w:rPr>
+                <w:rFonts w:ascii="Times New Roman" w:hAnsi="Times New Roman"/>
+                <w:b/>
+                <w:sz w:val="20"/>
+                <w:szCs w:val="20"/>
+                <w:lang w:val="fr-CH"/>
+              </w:rPr>
+              <w:t>date_</w:t>
+            </w:r>
+            <w:r>
+              <w:rPr>
+                <w:rFonts w:ascii="Times New Roman" w:hAnsi="Times New Roman"/>
+                <w:b/>
+                <w:sz w:val="20"/>
+                <w:szCs w:val="20"/>
+                <w:lang w:val="fr-CH"/>
+              </w:rPr>
+              <w:t>fly_out</w:t>
             </w:r>
             <w:r>
               <w:rPr>
@@ -5691,7 +5691,7 @@
 </file>
 
 <file path=customXml/itemProps1.xml><?xml version="1.0" encoding="utf-8"?>
-<ds:datastoreItem xmlns:ds="http://schemas.openxmlformats.org/officeDocument/2006/customXml" ds:itemID="{C7733393-65B8-4EFF-B3B2-339D45529DC7}">
+<ds:datastoreItem xmlns:ds="http://schemas.openxmlformats.org/officeDocument/2006/customXml" ds:itemID="{44ECCA8C-A625-4184-9F83-040BF1525ACA}">
   <ds:schemaRefs>
     <ds:schemaRef ds:uri="http://schemas.openxmlformats.org/officeDocument/2006/bibliography"/>
   </ds:schemaRefs>

</xml_diff>

<commit_message>
Arreglos en el contrato
</commit_message>
<xml_diff>
--- a/public/contracts/contract-descount.docx
+++ b/public/contracts/contract-descount.docx
@@ -677,7 +677,7 @@
       </w:tr>
       <w:tr>
         <w:trPr>
-          <w:trHeight w:val="864"/>
+          <w:trHeight w:val="1025"/>
           <w:jc w:val="center"/>
         </w:trPr>
         <w:tc>
@@ -1067,7 +1067,7 @@
       </w:tr>
       <w:tr>
         <w:trPr>
-          <w:trHeight w:val="413"/>
+          <w:trHeight w:val="233"/>
           <w:jc w:val="center"/>
         </w:trPr>
         <w:tc>
@@ -1183,7 +1183,7 @@
       </w:tr>
       <w:tr>
         <w:trPr>
-          <w:trHeight w:val="980"/>
+          <w:trHeight w:val="1520"/>
           <w:jc w:val="center"/>
         </w:trPr>
         <w:tc>
@@ -1223,7 +1223,6 @@
           </w:tcPr>
           <w:p>
             <w:pPr>
-              <w:jc w:val="center"/>
               <w:rPr>
                 <w:b/>
                 <w:sz w:val="28"/>
@@ -1233,78 +1232,96 @@
             </w:pPr>
             <w:r>
               <w:rPr>
-                <w:b/>
-                <w:color w:val="FF0000"/>
-                <w:sz w:val="28"/>
-                <w:szCs w:val="28"/>
-                <w:lang w:val="fr-CH"/>
-              </w:rPr>
-              <w:t>Attention !!</w:t>
-            </w:r>
-            <w:r>
-              <w:rPr>
-                <w:b/>
-                <w:sz w:val="28"/>
-                <w:szCs w:val="28"/>
-                <w:lang w:val="fr-CH"/>
-              </w:rPr>
-              <w:t xml:space="preserve"> La prise en charge de votre véhicule sera à l’adresse</w:t>
-            </w:r>
-            <w:r>
-              <w:rPr>
-                <w:b/>
-                <w:sz w:val="28"/>
-                <w:szCs w:val="28"/>
-                <w:lang w:val="fr-CH"/>
-              </w:rPr>
-              <w:t xml:space="preserve"> suivante:</w:t>
-            </w:r>
-          </w:p>
-          <w:p>
-            <w:pPr>
-              <w:jc w:val="center"/>
-              <w:rPr>
-                <w:b/>
-                <w:sz w:val="28"/>
-                <w:szCs w:val="28"/>
-                <w:lang w:val="fr-CH"/>
-              </w:rPr>
-            </w:pPr>
-            <w:r>
-              <w:rPr>
-                <w:b/>
-                <w:sz w:val="28"/>
-                <w:szCs w:val="28"/>
-                <w:lang w:val="fr-CH"/>
-              </w:rPr>
-              <w:t xml:space="preserve">Chemin de l’Avanchet 26, </w:t>
-            </w:r>
-            <w:r>
-              <w:rPr>
-                <w:b/>
-                <w:sz w:val="28"/>
-                <w:szCs w:val="28"/>
-                <w:lang w:val="fr-CH"/>
-              </w:rPr>
-              <w:t>CP-1216.</w:t>
-            </w:r>
-            <w:r>
-              <w:rPr>
-                <w:b/>
-                <w:sz w:val="28"/>
-                <w:szCs w:val="28"/>
-                <w:lang w:val="fr-CH"/>
-              </w:rPr>
-              <w:t xml:space="preserve"> Cointrin-</w:t>
-            </w:r>
-            <w:r>
-              <w:rPr>
-                <w:b/>
-                <w:sz w:val="28"/>
-                <w:szCs w:val="28"/>
-                <w:lang w:val="fr-CH"/>
-              </w:rPr>
-              <w:t>Genève.</w:t>
+                <w:noProof/>
+              </w:rPr>
+              <w:pict>
+                <v:shapetype id="_x0000_t202" coordsize="21600,21600" o:spt="202" path="m,l,21600r21600,l21600,xe">
+                  <v:stroke joinstyle="miter"/>
+                  <v:path gradientshapeok="t" o:connecttype="rect"/>
+                </v:shapetype>
+                <v:shape id="Cuadro de texto 2" o:spid="_x0000_s1027" type="#_x0000_t202" style="position:absolute;left:0;text-align:left;margin-left:25.05pt;margin-top:4.45pt;width:429.05pt;height:60.45pt;z-index:251660288;visibility:visible;mso-height-percent:200;mso-wrap-distance-left:9pt;mso-wrap-distance-top:3.6pt;mso-wrap-distance-right:9pt;mso-wrap-distance-bottom:3.6pt;mso-position-horizontal-relative:text;mso-position-vertical-relative:text;mso-height-percent:200;mso-width-relative:margin;mso-height-relative:margin;v-text-anchor:top" o:gfxdata="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" strokecolor="red" strokeweight="2pt">
+                  <v:textbox style="mso-next-textbox:#Cuadro de texto 2;mso-fit-shape-to-text:t">
+                    <w:txbxContent>
+                      <w:p>
+                        <w:pPr>
+                          <w:jc w:val="center"/>
+                          <w:rPr>
+                            <w:b/>
+                            <w:sz w:val="28"/>
+                            <w:szCs w:val="28"/>
+                            <w:lang w:val="fr-CH"/>
+                          </w:rPr>
+                        </w:pPr>
+                        <w:r>
+                          <w:rPr>
+                            <w:b/>
+                            <w:color w:val="FF0000"/>
+                            <w:sz w:val="28"/>
+                            <w:szCs w:val="28"/>
+                            <w:lang w:val="fr-CH"/>
+                          </w:rPr>
+                          <w:t>Attention !!</w:t>
+                        </w:r>
+                        <w:r>
+                          <w:rPr>
+                            <w:b/>
+                            <w:sz w:val="28"/>
+                            <w:szCs w:val="28"/>
+                            <w:lang w:val="fr-CH"/>
+                          </w:rPr>
+                          <w:t xml:space="preserve"> La prise en charge de votre véhicule sera à l’adresse</w:t>
+                        </w:r>
+                        <w:r>
+                          <w:rPr>
+                            <w:b/>
+                            <w:sz w:val="28"/>
+                            <w:szCs w:val="28"/>
+                            <w:lang w:val="fr-CH"/>
+                          </w:rPr>
+                          <w:t xml:space="preserve"> suivante:</w:t>
+                        </w:r>
+                      </w:p>
+                      <w:p>
+                        <w:pPr>
+                          <w:rPr>
+                            <w:lang w:val="en-US"/>
+                          </w:rPr>
+                        </w:pPr>
+                        <w:r>
+                          <w:rPr>
+                            <w:b/>
+                            <w:sz w:val="28"/>
+                            <w:szCs w:val="28"/>
+                            <w:lang w:val="fr-CH"/>
+                          </w:rPr>
+                          <w:t>Chemin de l’</w:t>
+                        </w:r>
+                        <w:proofErr w:type="spellStart"/>
+                        <w:r>
+                          <w:rPr>
+                            <w:b/>
+                            <w:sz w:val="28"/>
+                            <w:szCs w:val="28"/>
+                            <w:lang w:val="fr-CH"/>
+                          </w:rPr>
+                          <w:t>Avanchet</w:t>
+                        </w:r>
+                        <w:proofErr w:type="spellEnd"/>
+                        <w:r>
+                          <w:rPr>
+                            <w:b/>
+                            <w:sz w:val="28"/>
+                            <w:szCs w:val="28"/>
+                            <w:lang w:val="fr-CH"/>
+                          </w:rPr>
+                          <w:t xml:space="preserve"> 26, CP-1216. Cointrin-Genève.</w:t>
+                        </w:r>
+                      </w:p>
+                    </w:txbxContent>
+                  </v:textbox>
+                  <w10:wrap type="square"/>
+                </v:shape>
+              </w:pict>
             </w:r>
           </w:p>
         </w:tc>
@@ -1469,7 +1486,7 @@
       </w:tr>
       <w:tr>
         <w:trPr>
-          <w:trHeight w:val="1430"/>
+          <w:trHeight w:val="1520"/>
           <w:jc w:val="center"/>
         </w:trPr>
         <w:tc>
@@ -1854,28 +1871,6 @@
               </w:rPr>
               <w:t>${plate}</w:t>
             </w:r>
-          </w:p>
-          <w:p>
-            <w:pPr>
-              <w:jc w:val="left"/>
-              <w:rPr>
-                <w:rFonts w:ascii="Times New Roman" w:hAnsi="Times New Roman"/>
-                <w:sz w:val="20"/>
-                <w:szCs w:val="20"/>
-                <w:lang w:val="fr-CH"/>
-              </w:rPr>
-            </w:pPr>
-          </w:p>
-          <w:p>
-            <w:pPr>
-              <w:jc w:val="left"/>
-              <w:rPr>
-                <w:rFonts w:ascii="Times New Roman" w:hAnsi="Times New Roman"/>
-                <w:sz w:val="20"/>
-                <w:szCs w:val="20"/>
-                <w:lang w:val="fr-CH"/>
-              </w:rPr>
-            </w:pPr>
           </w:p>
           <w:p>
             <w:pPr>
@@ -1919,8 +1914,20 @@
                 <w:szCs w:val="20"/>
                 <w:lang w:val="fr-CH"/>
               </w:rPr>
-              <w:t>DÉPART</w:t>
-            </w:r>
+              <w:t xml:space="preserve">DÉPART </w:t>
+            </w:r>
+          </w:p>
+          <w:p>
+            <w:pPr>
+              <w:jc w:val="left"/>
+              <w:rPr>
+                <w:rFonts w:ascii="Times New Roman" w:hAnsi="Times New Roman"/>
+                <w:b/>
+                <w:sz w:val="20"/>
+                <w:szCs w:val="20"/>
+                <w:lang w:val="fr-CH"/>
+              </w:rPr>
+            </w:pPr>
           </w:p>
           <w:p>
             <w:pPr>
@@ -1941,6 +1948,17 @@
               </w:rPr>
               <w:t>Date et heure de décollage</w:t>
             </w:r>
+          </w:p>
+          <w:p>
+            <w:pPr>
+              <w:jc w:val="left"/>
+              <w:rPr>
+                <w:rFonts w:ascii="Times New Roman" w:hAnsi="Times New Roman"/>
+                <w:sz w:val="20"/>
+                <w:szCs w:val="20"/>
+                <w:lang w:val="fr-CH"/>
+              </w:rPr>
+            </w:pPr>
           </w:p>
           <w:p>
             <w:pPr>
@@ -1989,25 +2007,26 @@
                 <w:lang w:val="fr-CH"/>
               </w:rPr>
             </w:pPr>
-            <w:r>
-              <w:rPr>
-                <w:rFonts w:ascii="Times New Roman" w:hAnsi="Times New Roman"/>
-                <w:b/>
-                <w:sz w:val="20"/>
-                <w:szCs w:val="20"/>
-                <w:lang w:val="fr-CH"/>
-              </w:rPr>
-              <w:t>${</w:t>
-            </w:r>
-            <w:r>
-              <w:rPr>
-                <w:rFonts w:ascii="Times New Roman" w:hAnsi="Times New Roman"/>
-                <w:b/>
-                <w:sz w:val="20"/>
-                <w:szCs w:val="20"/>
-                <w:lang w:val="fr-CH"/>
-              </w:rPr>
-              <w:t>date_</w:t>
+          </w:p>
+          <w:p>
+            <w:pPr>
+              <w:rPr>
+                <w:rFonts w:ascii="Times New Roman" w:hAnsi="Times New Roman"/>
+                <w:b/>
+                <w:sz w:val="20"/>
+                <w:szCs w:val="20"/>
+                <w:lang w:val="fr-CH"/>
+              </w:rPr>
+            </w:pPr>
+            <w:r>
+              <w:rPr>
+                <w:rFonts w:ascii="Times New Roman" w:hAnsi="Times New Roman"/>
+                <w:b/>
+                <w:sz w:val="20"/>
+                <w:szCs w:val="20"/>
+                <w:lang w:val="fr-CH"/>
+              </w:rPr>
+              <w:t>${date_</w:t>
             </w:r>
             <w:r>
               <w:rPr>
@@ -2029,6 +2048,17 @@
               </w:rPr>
               <w:t>}</w:t>
             </w:r>
+          </w:p>
+          <w:p>
+            <w:pPr>
+              <w:rPr>
+                <w:rFonts w:ascii="Times New Roman" w:hAnsi="Times New Roman"/>
+                <w:b/>
+                <w:sz w:val="20"/>
+                <w:szCs w:val="20"/>
+                <w:lang w:val="fr-CH"/>
+              </w:rPr>
+            </w:pPr>
           </w:p>
           <w:p>
             <w:pPr>
@@ -2101,7 +2131,6 @@
               <w:jc w:val="left"/>
               <w:rPr>
                 <w:rFonts w:ascii="Times New Roman" w:hAnsi="Times New Roman"/>
-                <w:b/>
                 <w:sz w:val="20"/>
                 <w:szCs w:val="20"/>
                 <w:lang w:val="fr-CH"/>
@@ -2119,7 +2148,6 @@
             <w:r>
               <w:rPr>
                 <w:rFonts w:ascii="Times New Roman" w:hAnsi="Times New Roman"/>
-                <w:b/>
                 <w:sz w:val="20"/>
                 <w:szCs w:val="20"/>
                 <w:lang w:val="fr-CH"/>
@@ -2372,7 +2400,7 @@
       </w:tr>
       <w:tr>
         <w:trPr>
-          <w:trHeight w:val="1070"/>
+          <w:trHeight w:val="890"/>
           <w:jc w:val="center"/>
         </w:trPr>
         <w:tc>
@@ -2383,6 +2411,7 @@
           </w:tcPr>
           <w:p>
             <w:pPr>
+              <w:jc w:val="left"/>
               <w:rPr>
                 <w:rFonts w:ascii="Times New Roman" w:hAnsi="Times New Roman"/>
                 <w:sz w:val="20"/>
@@ -2538,17 +2567,46 @@
                 <w:szCs w:val="20"/>
                 <w:lang w:val="fr-CH"/>
               </w:rPr>
-              <w:t xml:space="preserve">Prise en charge du </w:t>
-            </w:r>
-            <w:r>
-              <w:rPr>
-                <w:rFonts w:ascii="Times New Roman" w:hAnsi="Times New Roman"/>
-                <w:b/>
-                <w:sz w:val="20"/>
-                <w:szCs w:val="20"/>
-                <w:lang w:val="fr-CH"/>
-              </w:rPr>
-              <w:t>${date_car_in}</w:t>
+              <w:t>Prise en charge</w:t>
+            </w:r>
+            <w:r>
+              <w:rPr>
+                <w:rFonts w:ascii="Times New Roman" w:hAnsi="Times New Roman"/>
+                <w:sz w:val="20"/>
+                <w:szCs w:val="20"/>
+                <w:lang w:val="fr-CH"/>
+              </w:rPr>
+              <w:t xml:space="preserve"> du véhicule du </w:t>
+            </w:r>
+            <w:r>
+              <w:rPr>
+                <w:rFonts w:ascii="Times New Roman" w:hAnsi="Times New Roman"/>
+                <w:b/>
+                <w:sz w:val="20"/>
+                <w:szCs w:val="20"/>
+                <w:lang w:val="fr-CH"/>
+              </w:rPr>
+              <w:t>${date_car_in</w:t>
+            </w:r>
+            <w:r>
+              <w:rPr>
+                <w:rFonts w:ascii="Times New Roman" w:hAnsi="Times New Roman"/>
+                <w:b/>
+                <w:sz w:val="20"/>
+                <w:szCs w:val="20"/>
+                <w:lang w:val="fr-CH"/>
+              </w:rPr>
+              <w:t>2</w:t>
+            </w:r>
+            <w:r>
+              <w:rPr>
+                <w:rFonts w:ascii="Times New Roman" w:hAnsi="Times New Roman"/>
+                <w:b/>
+                <w:sz w:val="20"/>
+                <w:szCs w:val="20"/>
+                <w:lang w:val="fr-CH"/>
+              </w:rPr>
+              <w:t>}</w:t>
             </w:r>
             <w:r>
               <w:rPr>
@@ -2588,7 +2646,27 @@
                 <w:szCs w:val="20"/>
                 <w:lang w:val="fr-CH"/>
               </w:rPr>
-              <w:t>${date_car_out}</w:t>
+              <w:t>${date_car_out</w:t>
+            </w:r>
+            <w:r>
+              <w:rPr>
+                <w:rFonts w:ascii="Times New Roman" w:hAnsi="Times New Roman"/>
+                <w:b/>
+                <w:sz w:val="20"/>
+                <w:szCs w:val="20"/>
+                <w:lang w:val="fr-CH"/>
+              </w:rPr>
+              <w:t>2</w:t>
+            </w:r>
+            <w:r>
+              <w:rPr>
+                <w:rFonts w:ascii="Times New Roman" w:hAnsi="Times New Roman"/>
+                <w:b/>
+                <w:sz w:val="20"/>
+                <w:szCs w:val="20"/>
+                <w:lang w:val="fr-CH"/>
+              </w:rPr>
+              <w:t>}</w:t>
             </w:r>
           </w:p>
         </w:tc>
@@ -4356,6 +4434,7 @@
       </w:tr>
       <w:tr>
         <w:trPr>
+          <w:trHeight w:val="548"/>
           <w:jc w:val="center"/>
         </w:trPr>
         <w:tc>
@@ -4450,15 +4529,49 @@
                 <w:lang w:val="fr-CH"/>
               </w:rPr>
             </w:pPr>
-            <w:r>
-              <w:rPr>
-                <w:rFonts w:ascii="Times New Roman" w:hAnsi="Times New Roman"/>
-                <w:b/>
-                <w:sz w:val="20"/>
-                <w:szCs w:val="20"/>
-                <w:lang w:val="fr-CH"/>
-              </w:rPr>
-              <w:t>Arena-Park Sàrl ne pourrai pas être</w:t>
+            <w:proofErr w:type="spellStart"/>
+            <w:r>
+              <w:rPr>
+                <w:rFonts w:ascii="Times New Roman" w:hAnsi="Times New Roman"/>
+                <w:b/>
+                <w:sz w:val="20"/>
+                <w:szCs w:val="20"/>
+                <w:lang w:val="fr-CH"/>
+              </w:rPr>
+              <w:t>Arena</w:t>
+            </w:r>
+            <w:proofErr w:type="spellEnd"/>
+            <w:r>
+              <w:rPr>
+                <w:rFonts w:ascii="Times New Roman" w:hAnsi="Times New Roman"/>
+                <w:b/>
+                <w:sz w:val="20"/>
+                <w:szCs w:val="20"/>
+                <w:lang w:val="fr-CH"/>
+              </w:rPr>
+              <w:t xml:space="preserve">-Park </w:t>
+            </w:r>
+            <w:proofErr w:type="spellStart"/>
+            <w:r>
+              <w:rPr>
+                <w:rFonts w:ascii="Times New Roman" w:hAnsi="Times New Roman"/>
+                <w:b/>
+                <w:sz w:val="20"/>
+                <w:szCs w:val="20"/>
+                <w:lang w:val="fr-CH"/>
+              </w:rPr>
+              <w:t>Sàrl</w:t>
+            </w:r>
+            <w:proofErr w:type="spellEnd"/>
+            <w:r>
+              <w:rPr>
+                <w:rFonts w:ascii="Times New Roman" w:hAnsi="Times New Roman"/>
+                <w:b/>
+                <w:sz w:val="20"/>
+                <w:szCs w:val="20"/>
+                <w:lang w:val="fr-CH"/>
+              </w:rPr>
+              <w:t xml:space="preserve"> ne pourrai pas être</w:t>
             </w:r>
             <w:r>
               <w:rPr>
@@ -5691,7 +5804,7 @@
 </file>
 
 <file path=customXml/itemProps1.xml><?xml version="1.0" encoding="utf-8"?>
-<ds:datastoreItem xmlns:ds="http://schemas.openxmlformats.org/officeDocument/2006/customXml" ds:itemID="{44ECCA8C-A625-4184-9F83-040BF1525ACA}">
+<ds:datastoreItem xmlns:ds="http://schemas.openxmlformats.org/officeDocument/2006/customXml" ds:itemID="{8DC095E8-3813-42D2-9511-0AF7D82CC43A}">
   <ds:schemaRefs>
     <ds:schemaRef ds:uri="http://schemas.openxmlformats.org/officeDocument/2006/bibliography"/>
   </ds:schemaRefs>

</xml_diff>

<commit_message>
Formatos en los contratos
</commit_message>
<xml_diff>
--- a/public/contracts/contract-descount.docx
+++ b/public/contracts/contract-descount.docx
@@ -14,8 +14,7 @@
         <w:gridCol w:w="127"/>
         <w:gridCol w:w="142"/>
         <w:gridCol w:w="1240"/>
-        <w:gridCol w:w="1382"/>
-        <w:gridCol w:w="95"/>
+        <w:gridCol w:w="1477"/>
         <w:gridCol w:w="238"/>
         <w:gridCol w:w="1700"/>
         <w:gridCol w:w="595"/>
@@ -170,7 +169,7 @@
         <w:tc>
           <w:tcPr>
             <w:tcW w:w="4253" w:type="dxa"/>
-            <w:gridSpan w:val="7"/>
+            <w:gridSpan w:val="6"/>
             <w:vMerge w:val="restart"/>
             <w:shd w:val="clear" w:color="auto" w:fill="auto"/>
           </w:tcPr>
@@ -193,7 +192,7 @@
                 <w:lang w:val="es-US" w:eastAsia="es-US"/>
               </w:rPr>
               <w:drawing>
-                <wp:anchor distT="0" distB="0" distL="114300" distR="114300" simplePos="0" relativeHeight="251657216" behindDoc="0" locked="0" layoutInCell="1" allowOverlap="1">
+                <wp:anchor distT="0" distB="0" distL="114300" distR="114300" simplePos="0" relativeHeight="251658752" behindDoc="0" locked="0" layoutInCell="1" allowOverlap="1">
                   <wp:simplePos x="0" y="0"/>
                   <wp:positionH relativeFrom="column">
                     <wp:posOffset>821302</wp:posOffset>
@@ -637,7 +636,7 @@
         <w:tc>
           <w:tcPr>
             <w:tcW w:w="4253" w:type="dxa"/>
-            <w:gridSpan w:val="7"/>
+            <w:gridSpan w:val="6"/>
             <w:vMerge/>
             <w:shd w:val="clear" w:color="auto" w:fill="auto"/>
           </w:tcPr>
@@ -781,7 +780,7 @@
         <w:tc>
           <w:tcPr>
             <w:tcW w:w="2717" w:type="dxa"/>
-            <w:gridSpan w:val="3"/>
+            <w:gridSpan w:val="2"/>
             <w:shd w:val="clear" w:color="auto" w:fill="auto"/>
           </w:tcPr>
           <w:p>
@@ -1073,7 +1072,7 @@
         <w:tc>
           <w:tcPr>
             <w:tcW w:w="5707" w:type="dxa"/>
-            <w:gridSpan w:val="8"/>
+            <w:gridSpan w:val="7"/>
             <w:shd w:val="clear" w:color="auto" w:fill="auto"/>
           </w:tcPr>
           <w:p>
@@ -1218,7 +1217,7 @@
         <w:tc>
           <w:tcPr>
             <w:tcW w:w="9731" w:type="dxa"/>
-            <w:gridSpan w:val="17"/>
+            <w:gridSpan w:val="16"/>
             <w:shd w:val="clear" w:color="auto" w:fill="auto"/>
           </w:tcPr>
           <w:p>
@@ -1340,24 +1339,25 @@
         </w:trPr>
         <w:tc>
           <w:tcPr>
-            <w:tcW w:w="3674" w:type="dxa"/>
-            <w:gridSpan w:val="5"/>
-            <w:shd w:val="clear" w:color="auto" w:fill="auto"/>
-          </w:tcPr>
-          <w:p>
-            <w:pPr>
-              <w:rPr>
-                <w:rFonts w:ascii="Times New Roman" w:hAnsi="Times New Roman"/>
-                <w:sz w:val="20"/>
-                <w:szCs w:val="20"/>
-                <w:lang w:val="fr-CH"/>
-              </w:rPr>
-            </w:pPr>
-          </w:p>
-          <w:p>
-            <w:pPr>
-              <w:rPr>
-                <w:rFonts w:ascii="Times New Roman" w:hAnsi="Times New Roman"/>
+            <w:tcW w:w="11390" w:type="dxa"/>
+            <w:gridSpan w:val="18"/>
+            <w:shd w:val="clear" w:color="auto" w:fill="auto"/>
+          </w:tcPr>
+          <w:p>
+            <w:pPr>
+              <w:rPr>
+                <w:rFonts w:ascii="Times New Roman" w:hAnsi="Times New Roman"/>
+                <w:sz w:val="20"/>
+                <w:szCs w:val="20"/>
+                <w:lang w:val="fr-CH"/>
+              </w:rPr>
+            </w:pPr>
+          </w:p>
+          <w:p>
+            <w:pPr>
+              <w:rPr>
+                <w:rFonts w:ascii="Times New Roman" w:hAnsi="Times New Roman"/>
+                <w:b/>
                 <w:sz w:val="20"/>
                 <w:szCs w:val="20"/>
                 <w:lang w:val="fr-CH"/>
@@ -1381,74 +1381,35 @@
               </w:rPr>
               <w:t xml:space="preserve">de la réservation </w:t>
             </w:r>
-          </w:p>
-        </w:tc>
-        <w:tc>
-          <w:tcPr>
-            <w:tcW w:w="7716" w:type="dxa"/>
-            <w:gridSpan w:val="14"/>
-            <w:shd w:val="clear" w:color="auto" w:fill="auto"/>
-          </w:tcPr>
-          <w:p>
-            <w:pPr>
-              <w:rPr>
-                <w:rFonts w:ascii="Times New Roman" w:hAnsi="Times New Roman"/>
-                <w:b/>
-                <w:sz w:val="20"/>
-                <w:szCs w:val="20"/>
-                <w:lang w:val="fr-CH"/>
-              </w:rPr>
-            </w:pPr>
-          </w:p>
-          <w:p>
-            <w:pPr>
-              <w:rPr>
-                <w:rFonts w:ascii="Times New Roman" w:hAnsi="Times New Roman"/>
-                <w:b/>
-                <w:sz w:val="20"/>
-                <w:szCs w:val="20"/>
-                <w:lang w:val="fr-CH"/>
-              </w:rPr>
-            </w:pPr>
-            <w:r>
-              <w:rPr>
-                <w:rFonts w:ascii="Times New Roman" w:hAnsi="Times New Roman"/>
-                <w:b/>
-                <w:sz w:val="20"/>
-                <w:szCs w:val="20"/>
-                <w:lang w:val="fr-CH"/>
-              </w:rPr>
-              <w:t>11/02/2019</w:t>
-            </w:r>
-            <w:r>
-              <w:rPr>
-                <w:rFonts w:ascii="Times New Roman" w:hAnsi="Times New Roman"/>
-                <w:b/>
-                <w:sz w:val="20"/>
-                <w:szCs w:val="20"/>
-                <w:lang w:val="fr-CH"/>
-              </w:rPr>
-              <w:t xml:space="preserve"> (der</w:t>
-            </w:r>
-            <w:r>
-              <w:rPr>
-                <w:rFonts w:ascii="Times New Roman" w:hAnsi="Times New Roman"/>
-                <w:b/>
-                <w:sz w:val="20"/>
-                <w:szCs w:val="20"/>
-                <w:lang w:val="fr-CH"/>
-              </w:rPr>
-              <w:t xml:space="preserve">nière modification </w:t>
-            </w:r>
-            <w:r>
-              <w:rPr>
-                <w:rFonts w:ascii="Times New Roman" w:hAnsi="Times New Roman"/>
-                <w:b/>
-                <w:sz w:val="20"/>
-                <w:szCs w:val="20"/>
-                <w:lang w:val="fr-CH"/>
-              </w:rPr>
-              <w:t>11/02/2019</w:t>
+            <w:r>
+              <w:rPr>
+                <w:rFonts w:ascii="Times New Roman" w:hAnsi="Times New Roman"/>
+                <w:b/>
+                <w:sz w:val="20"/>
+                <w:szCs w:val="20"/>
+                <w:lang w:val="fr-CH"/>
+              </w:rPr>
+              <w:t>${date}</w:t>
+            </w:r>
+            <w:r>
+              <w:rPr>
+                <w:rFonts w:ascii="Times New Roman" w:hAnsi="Times New Roman"/>
+                <w:b/>
+                <w:sz w:val="20"/>
+                <w:szCs w:val="20"/>
+                <w:lang w:val="fr-CH"/>
+              </w:rPr>
+              <w:t xml:space="preserve"> (dernière modification </w:t>
+            </w:r>
+            <w:r>
+              <w:rPr>
+                <w:rFonts w:ascii="Times New Roman" w:hAnsi="Times New Roman"/>
+                <w:b/>
+                <w:sz w:val="20"/>
+                <w:szCs w:val="20"/>
+                <w:lang w:val="fr-CH"/>
+              </w:rPr>
+              <w:t>${date}</w:t>
             </w:r>
             <w:r>
               <w:rPr>
@@ -1471,7 +1432,7 @@
         <w:tc>
           <w:tcPr>
             <w:tcW w:w="5707" w:type="dxa"/>
-            <w:gridSpan w:val="8"/>
+            <w:gridSpan w:val="7"/>
             <w:shd w:val="clear" w:color="auto" w:fill="auto"/>
           </w:tcPr>
           <w:p>
@@ -1871,7 +1832,7 @@
         <w:tc>
           <w:tcPr>
             <w:tcW w:w="3769" w:type="dxa"/>
-            <w:gridSpan w:val="6"/>
+            <w:gridSpan w:val="5"/>
             <w:shd w:val="clear" w:color="auto" w:fill="auto"/>
           </w:tcPr>
           <w:p>
@@ -2385,7 +2346,7 @@
         <w:tc>
           <w:tcPr>
             <w:tcW w:w="8832" w:type="dxa"/>
-            <w:gridSpan w:val="14"/>
+            <w:gridSpan w:val="13"/>
             <w:shd w:val="clear" w:color="auto" w:fill="auto"/>
           </w:tcPr>
           <w:p>
@@ -2465,7 +2426,7 @@
         <w:tc>
           <w:tcPr>
             <w:tcW w:w="11390" w:type="dxa"/>
-            <w:gridSpan w:val="19"/>
+            <w:gridSpan w:val="18"/>
             <w:shd w:val="clear" w:color="auto" w:fill="auto"/>
           </w:tcPr>
           <w:p>
@@ -2526,7 +2487,7 @@
         <w:tc>
           <w:tcPr>
             <w:tcW w:w="6686" w:type="dxa"/>
-            <w:gridSpan w:val="10"/>
+            <w:gridSpan w:val="9"/>
             <w:shd w:val="clear" w:color="auto" w:fill="auto"/>
           </w:tcPr>
           <w:p>
@@ -2755,7 +2716,7 @@
         <w:tc>
           <w:tcPr>
             <w:tcW w:w="6686" w:type="dxa"/>
-            <w:gridSpan w:val="10"/>
+            <w:gridSpan w:val="9"/>
             <w:shd w:val="clear" w:color="auto" w:fill="auto"/>
           </w:tcPr>
           <w:p>
@@ -2885,7 +2846,7 @@
         <w:tc>
           <w:tcPr>
             <w:tcW w:w="2859" w:type="dxa"/>
-            <w:gridSpan w:val="4"/>
+            <w:gridSpan w:val="3"/>
             <w:shd w:val="clear" w:color="auto" w:fill="auto"/>
           </w:tcPr>
           <w:p>
@@ -3067,7 +3028,7 @@
         <w:tc>
           <w:tcPr>
             <w:tcW w:w="2859" w:type="dxa"/>
-            <w:gridSpan w:val="4"/>
+            <w:gridSpan w:val="3"/>
             <w:shd w:val="clear" w:color="auto" w:fill="auto"/>
           </w:tcPr>
           <w:p>
@@ -3180,7 +3141,7 @@
         <w:tc>
           <w:tcPr>
             <w:tcW w:w="2859" w:type="dxa"/>
-            <w:gridSpan w:val="4"/>
+            <w:gridSpan w:val="3"/>
             <w:shd w:val="clear" w:color="auto" w:fill="auto"/>
           </w:tcPr>
           <w:p>
@@ -3293,7 +3254,7 @@
         <w:tc>
           <w:tcPr>
             <w:tcW w:w="2859" w:type="dxa"/>
-            <w:gridSpan w:val="4"/>
+            <w:gridSpan w:val="3"/>
             <w:shd w:val="clear" w:color="auto" w:fill="auto"/>
           </w:tcPr>
           <w:p>
@@ -3406,7 +3367,7 @@
         <w:tc>
           <w:tcPr>
             <w:tcW w:w="2859" w:type="dxa"/>
-            <w:gridSpan w:val="4"/>
+            <w:gridSpan w:val="3"/>
             <w:shd w:val="clear" w:color="auto" w:fill="auto"/>
           </w:tcPr>
           <w:p>
@@ -3519,7 +3480,7 @@
         <w:tc>
           <w:tcPr>
             <w:tcW w:w="2859" w:type="dxa"/>
-            <w:gridSpan w:val="4"/>
+            <w:gridSpan w:val="3"/>
             <w:shd w:val="clear" w:color="auto" w:fill="auto"/>
           </w:tcPr>
           <w:p>
@@ -3632,7 +3593,7 @@
         <w:tc>
           <w:tcPr>
             <w:tcW w:w="2859" w:type="dxa"/>
-            <w:gridSpan w:val="4"/>
+            <w:gridSpan w:val="3"/>
             <w:shd w:val="clear" w:color="auto" w:fill="auto"/>
           </w:tcPr>
           <w:p>
@@ -3735,7 +3696,7 @@
         <w:tc>
           <w:tcPr>
             <w:tcW w:w="2859" w:type="dxa"/>
-            <w:gridSpan w:val="4"/>
+            <w:gridSpan w:val="3"/>
             <w:shd w:val="clear" w:color="auto" w:fill="auto"/>
           </w:tcPr>
           <w:p>
@@ -3920,7 +3881,7 @@
         <w:tc>
           <w:tcPr>
             <w:tcW w:w="2859" w:type="dxa"/>
-            <w:gridSpan w:val="4"/>
+            <w:gridSpan w:val="3"/>
             <w:shd w:val="clear" w:color="auto" w:fill="auto"/>
           </w:tcPr>
           <w:p>
@@ -4075,7 +4036,7 @@
         <w:tc>
           <w:tcPr>
             <w:tcW w:w="2859" w:type="dxa"/>
-            <w:gridSpan w:val="4"/>
+            <w:gridSpan w:val="3"/>
             <w:shd w:val="clear" w:color="auto" w:fill="auto"/>
           </w:tcPr>
           <w:p>
@@ -4240,7 +4201,7 @@
         <w:tc>
           <w:tcPr>
             <w:tcW w:w="2859" w:type="dxa"/>
-            <w:gridSpan w:val="4"/>
+            <w:gridSpan w:val="3"/>
             <w:shd w:val="clear" w:color="auto" w:fill="auto"/>
           </w:tcPr>
           <w:p>
@@ -4419,7 +4380,7 @@
         <w:tc>
           <w:tcPr>
             <w:tcW w:w="11390" w:type="dxa"/>
-            <w:gridSpan w:val="19"/>
+            <w:gridSpan w:val="18"/>
             <w:shd w:val="clear" w:color="auto" w:fill="auto"/>
           </w:tcPr>
           <w:p>
@@ -4493,7 +4454,7 @@
         <w:tc>
           <w:tcPr>
             <w:tcW w:w="11390" w:type="dxa"/>
-            <w:gridSpan w:val="19"/>
+            <w:gridSpan w:val="18"/>
             <w:shd w:val="clear" w:color="auto" w:fill="auto"/>
           </w:tcPr>
           <w:p>
@@ -4622,7 +4583,7 @@
         <w:tc>
           <w:tcPr>
             <w:tcW w:w="11390" w:type="dxa"/>
-            <w:gridSpan w:val="19"/>
+            <w:gridSpan w:val="18"/>
             <w:shd w:val="clear" w:color="auto" w:fill="auto"/>
           </w:tcPr>
           <w:p>
@@ -4644,7 +4605,7 @@
         <w:tc>
           <w:tcPr>
             <w:tcW w:w="5707" w:type="dxa"/>
-            <w:gridSpan w:val="8"/>
+            <w:gridSpan w:val="7"/>
             <w:shd w:val="clear" w:color="auto" w:fill="auto"/>
           </w:tcPr>
           <w:p>
@@ -4673,7 +4634,7 @@
                 <w:szCs w:val="20"/>
                 <w:lang w:val="fr-CH"/>
               </w:rPr>
-              <w:t>11/02/2019</w:t>
+              <w:t>${date}</w:t>
             </w:r>
           </w:p>
           <w:p>
@@ -5783,7 +5744,7 @@
 </file>
 
 <file path=customXml/itemProps1.xml><?xml version="1.0" encoding="utf-8"?>
-<ds:datastoreItem xmlns:ds="http://schemas.openxmlformats.org/officeDocument/2006/customXml" ds:itemID="{3D8150E0-9D4F-4DED-85A6-020B78E35843}">
+<ds:datastoreItem xmlns:ds="http://schemas.openxmlformats.org/officeDocument/2006/customXml" ds:itemID="{E3D0DFD3-29A8-4C51-9A05-FD35300E73E1}">
   <ds:schemaRefs>
     <ds:schemaRef ds:uri="http://schemas.openxmlformats.org/officeDocument/2006/bibliography"/>
   </ds:schemaRefs>

</xml_diff>